<commit_message>
Project: made name persistent by storing name in storage. If it's the first time the user uses the app, it will ask for the name and store it. On closing and reopening the app, it will go straight to HomeActivity and read the name from there.
</commit_message>
<xml_diff>
--- a/ASSIGNMENT 1 DESCRIPTION AND CHECKLIST.docx
+++ b/ASSIGNMENT 1 DESCRIPTION AND CHECKLIST.docx
@@ -3336,6 +3336,7 @@
                 <w:sz w:val="24"/>
                 <w:lang w:val="en-GB" w:eastAsia="en-US" w:bidi="ar-SA"/>
               </w:rPr>
+              <w:t>HomeActivity.java + FirstActivity.java (persistent name)</w:t>
             </w:r>
           </w:p>
         </w:tc>
@@ -3419,6 +3420,28 @@
           <w:lang w:val="en-GB"/>
         </w:rPr>
         <w:t>- Changed the app icon to a custom image through File → New → Image asset and then modifying AndroidManifest.xml</w:t>
+      </w:r>
+    </w:p>
+    <w:p>
+      <w:pPr>
+        <w:pStyle w:val="Normal"/>
+        <w:rPr>
+          <w:rFonts w:ascii="Calibri" w:hAnsi="Calibri" w:cs="Arial" w:asciiTheme="minorHAnsi" w:hAnsiTheme="minorHAnsi"/>
+          <w:b w:val="false"/>
+          <w:bCs w:val="false"/>
+          <w:sz w:val="24"/>
+          <w:lang w:val="en-GB"/>
+        </w:rPr>
+      </w:pPr>
+      <w:r>
+        <w:rPr>
+          <w:rFonts w:cs="Arial" w:ascii="Calibri" w:hAnsi="Calibri"/>
+          <w:b w:val="false"/>
+          <w:bCs w:val="false"/>
+          <w:sz w:val="24"/>
+          <w:lang w:val="en-GB"/>
+        </w:rPr>
+        <w:t>- Made the name you give at the beginning persistent by adding it to cache. If it’s the first time using the app on device → it will ask for a name; if you then close the app and open it again, it will go straight to HomeActivity and get the name from storage.</w:t>
       </w:r>
     </w:p>
     <w:sectPr>

</xml_diff>

<commit_message>
forgot to make commits oopsi :) Added a browser screen to the app ("Look me up!") where you can navigate the internet. Also put a FAB in the top left corner to return home if needed.
</commit_message>
<xml_diff>
--- a/ASSIGNMENT 1 DESCRIPTION AND CHECKLIST.docx
+++ b/ASSIGNMENT 1 DESCRIPTION AND CHECKLIST.docx
@@ -1038,6 +1038,7 @@
           <w:p>
             <w:pPr>
               <w:pStyle w:val="ListParagraph"/>
+              <w:suppressAutoHyphens w:val="true"/>
               <w:spacing w:before="120" w:after="120"/>
               <w:ind w:left="0"/>
               <w:contextualSpacing/>
@@ -1073,6 +1074,7 @@
           <w:p>
             <w:pPr>
               <w:pStyle w:val="ListParagraph"/>
+              <w:suppressAutoHyphens w:val="true"/>
               <w:spacing w:before="120" w:after="120"/>
               <w:ind w:left="0"/>
               <w:contextualSpacing/>
@@ -1098,6 +1100,7 @@
           <w:p>
             <w:pPr>
               <w:pStyle w:val="ListParagraph"/>
+              <w:suppressAutoHyphens w:val="true"/>
               <w:spacing w:before="120" w:after="120"/>
               <w:ind w:left="0"/>
               <w:contextualSpacing/>
@@ -1113,9 +1116,8 @@
               <w:rPr>
                 <w:rFonts w:cs="Arial" w:ascii="Calibri" w:hAnsi="Calibri"/>
                 <w:b/>
-                <w:kern w:val="0"/>
-                <w:sz w:val="24"/>
-                <w:lang w:val="en-GB" w:eastAsia="en-US" w:bidi="ar-SA"/>
+                <w:sz w:val="24"/>
+                <w:lang w:val="en-GB"/>
               </w:rPr>
             </w:r>
           </w:p>
@@ -1130,6 +1132,7 @@
           <w:p>
             <w:pPr>
               <w:pStyle w:val="ListParagraph"/>
+              <w:suppressAutoHyphens w:val="true"/>
               <w:spacing w:before="120" w:after="120"/>
               <w:ind w:left="0"/>
               <w:contextualSpacing/>
@@ -1165,6 +1168,7 @@
           <w:p>
             <w:pPr>
               <w:pStyle w:val="ListParagraph"/>
+              <w:suppressAutoHyphens w:val="true"/>
               <w:spacing w:before="120" w:after="120"/>
               <w:ind w:left="0"/>
               <w:contextualSpacing/>
@@ -1197,6 +1201,7 @@
           <w:p>
             <w:pPr>
               <w:pStyle w:val="ListParagraph"/>
+              <w:suppressAutoHyphens w:val="true"/>
               <w:spacing w:before="120" w:after="120"/>
               <w:ind w:left="0"/>
               <w:contextualSpacing/>
@@ -1216,9 +1221,8 @@
                 <w:b/>
                 <w:bCs/>
                 <w:color w:val="00B050"/>
-                <w:kern w:val="0"/>
-                <w:sz w:val="24"/>
-                <w:lang w:val="en-GB" w:eastAsia="en-US" w:bidi="ar-SA"/>
+                <w:sz w:val="24"/>
+                <w:lang w:val="en-GB"/>
               </w:rPr>
             </w:r>
           </w:p>
@@ -1232,6 +1236,7 @@
           <w:p>
             <w:pPr>
               <w:pStyle w:val="ListParagraph"/>
+              <w:suppressAutoHyphens w:val="true"/>
               <w:spacing w:before="120" w:after="120"/>
               <w:ind w:left="0"/>
               <w:contextualSpacing/>
@@ -1266,6 +1271,7 @@
           <w:p>
             <w:pPr>
               <w:pStyle w:val="ListParagraph"/>
+              <w:suppressAutoHyphens w:val="true"/>
               <w:spacing w:before="120" w:after="120"/>
               <w:ind w:left="0"/>
               <w:contextualSpacing/>
@@ -1302,6 +1308,7 @@
           <w:p>
             <w:pPr>
               <w:pStyle w:val="ListParagraph"/>
+              <w:suppressAutoHyphens w:val="true"/>
               <w:spacing w:before="0" w:after="0"/>
               <w:ind w:left="0"/>
               <w:contextualSpacing/>
@@ -1336,6 +1343,7 @@
           <w:p>
             <w:pPr>
               <w:pStyle w:val="ListParagraph"/>
+              <w:suppressAutoHyphens w:val="true"/>
               <w:spacing w:before="0" w:after="0"/>
               <w:ind w:left="0"/>
               <w:contextualSpacing/>
@@ -1349,9 +1357,8 @@
             <w:r>
               <w:rPr>
                 <w:rFonts w:cs="Arial" w:ascii="Calibri" w:hAnsi="Calibri"/>
-                <w:kern w:val="0"/>
-                <w:sz w:val="24"/>
-                <w:lang w:val="en-GB" w:eastAsia="en-US" w:bidi="ar-SA"/>
+                <w:sz w:val="24"/>
+                <w:lang w:val="en-GB"/>
               </w:rPr>
             </w:r>
           </w:p>
@@ -1365,6 +1372,7 @@
           <w:p>
             <w:pPr>
               <w:pStyle w:val="ListParagraph"/>
+              <w:suppressAutoHyphens w:val="true"/>
               <w:spacing w:before="0" w:after="0"/>
               <w:ind w:left="0"/>
               <w:contextualSpacing/>
@@ -1378,9 +1386,8 @@
             <w:r>
               <w:rPr>
                 <w:rFonts w:cs="Arial" w:ascii="Calibri" w:hAnsi="Calibri"/>
-                <w:kern w:val="0"/>
-                <w:sz w:val="24"/>
-                <w:lang w:val="en-GB" w:eastAsia="en-US" w:bidi="ar-SA"/>
+                <w:sz w:val="24"/>
+                <w:lang w:val="en-GB"/>
               </w:rPr>
             </w:r>
           </w:p>
@@ -1396,6 +1403,7 @@
           <w:p>
             <w:pPr>
               <w:pStyle w:val="ListParagraph"/>
+              <w:suppressAutoHyphens w:val="true"/>
               <w:spacing w:before="0" w:after="0"/>
               <w:ind w:left="0"/>
               <w:contextualSpacing/>
@@ -1423,6 +1431,7 @@
           <w:p>
             <w:pPr>
               <w:pStyle w:val="ListParagraph"/>
+              <w:suppressAutoHyphens w:val="true"/>
               <w:spacing w:before="0" w:after="0"/>
               <w:ind w:left="0"/>
               <w:contextualSpacing/>
@@ -1457,6 +1466,7 @@
           <w:p>
             <w:pPr>
               <w:pStyle w:val="ListParagraph"/>
+              <w:suppressAutoHyphens w:val="true"/>
               <w:spacing w:before="0" w:after="0"/>
               <w:ind w:left="0"/>
               <w:contextualSpacing/>
@@ -1487,6 +1497,7 @@
           <w:p>
             <w:pPr>
               <w:pStyle w:val="ListParagraph"/>
+              <w:suppressAutoHyphens w:val="true"/>
               <w:spacing w:before="0" w:after="0"/>
               <w:ind w:left="0"/>
               <w:contextualSpacing/>
@@ -1519,6 +1530,7 @@
           <w:p>
             <w:pPr>
               <w:pStyle w:val="ListParagraph"/>
+              <w:suppressAutoHyphens w:val="true"/>
               <w:spacing w:before="0" w:after="0"/>
               <w:ind w:left="0"/>
               <w:contextualSpacing/>
@@ -1553,6 +1565,7 @@
           <w:p>
             <w:pPr>
               <w:pStyle w:val="ListParagraph"/>
+              <w:suppressAutoHyphens w:val="true"/>
               <w:spacing w:before="0" w:after="0"/>
               <w:ind w:left="0"/>
               <w:contextualSpacing/>
@@ -1583,6 +1596,7 @@
           <w:p>
             <w:pPr>
               <w:pStyle w:val="ListParagraph"/>
+              <w:suppressAutoHyphens w:val="true"/>
               <w:spacing w:before="0" w:after="0"/>
               <w:ind w:left="0"/>
               <w:contextualSpacing/>
@@ -1615,6 +1629,7 @@
           <w:p>
             <w:pPr>
               <w:pStyle w:val="ListParagraph"/>
+              <w:suppressAutoHyphens w:val="true"/>
               <w:spacing w:before="0" w:after="0"/>
               <w:ind w:left="0"/>
               <w:contextualSpacing/>
@@ -1649,6 +1664,7 @@
           <w:p>
             <w:pPr>
               <w:pStyle w:val="ListParagraph"/>
+              <w:suppressAutoHyphens w:val="true"/>
               <w:spacing w:before="0" w:after="0"/>
               <w:ind w:left="0"/>
               <w:contextualSpacing/>
@@ -1662,9 +1678,8 @@
             <w:r>
               <w:rPr>
                 <w:rFonts w:cs="Arial" w:ascii="Calibri" w:hAnsi="Calibri"/>
-                <w:kern w:val="0"/>
-                <w:sz w:val="24"/>
-                <w:lang w:val="en-GB" w:eastAsia="en-US" w:bidi="ar-SA"/>
+                <w:sz w:val="24"/>
+                <w:lang w:val="en-GB"/>
               </w:rPr>
             </w:r>
           </w:p>
@@ -1678,6 +1693,7 @@
           <w:p>
             <w:pPr>
               <w:pStyle w:val="ListParagraph"/>
+              <w:suppressAutoHyphens w:val="true"/>
               <w:spacing w:before="0" w:after="0"/>
               <w:ind w:left="0"/>
               <w:contextualSpacing/>
@@ -1691,9 +1707,8 @@
             <w:r>
               <w:rPr>
                 <w:rFonts w:cs="Arial" w:ascii="Calibri" w:hAnsi="Calibri"/>
-                <w:kern w:val="0"/>
-                <w:sz w:val="24"/>
-                <w:lang w:val="en-GB" w:eastAsia="en-US" w:bidi="ar-SA"/>
+                <w:sz w:val="24"/>
+                <w:lang w:val="en-GB"/>
               </w:rPr>
             </w:r>
           </w:p>
@@ -1709,6 +1724,7 @@
           <w:p>
             <w:pPr>
               <w:pStyle w:val="ListParagraph"/>
+              <w:suppressAutoHyphens w:val="true"/>
               <w:spacing w:before="0" w:after="0"/>
               <w:ind w:left="0"/>
               <w:contextualSpacing/>
@@ -1754,6 +1770,7 @@
           <w:p>
             <w:pPr>
               <w:pStyle w:val="ListParagraph"/>
+              <w:suppressAutoHyphens w:val="true"/>
               <w:spacing w:before="0" w:after="0"/>
               <w:ind w:left="0"/>
               <w:contextualSpacing/>
@@ -1784,6 +1801,7 @@
           <w:p>
             <w:pPr>
               <w:pStyle w:val="ListParagraph"/>
+              <w:suppressAutoHyphens w:val="true"/>
               <w:spacing w:before="0" w:after="0"/>
               <w:ind w:left="0"/>
               <w:contextualSpacing/>
@@ -1797,9 +1815,8 @@
             <w:r>
               <w:rPr>
                 <w:rFonts w:cs="Arial" w:ascii="Calibri" w:hAnsi="Calibri"/>
-                <w:kern w:val="0"/>
-                <w:sz w:val="24"/>
-                <w:lang w:val="en-GB" w:eastAsia="en-US" w:bidi="ar-SA"/>
+                <w:sz w:val="24"/>
+                <w:lang w:val="en-GB"/>
               </w:rPr>
             </w:r>
           </w:p>
@@ -1816,6 +1833,7 @@
           <w:p>
             <w:pPr>
               <w:pStyle w:val="ListParagraph"/>
+              <w:suppressAutoHyphens w:val="true"/>
               <w:spacing w:before="120" w:after="120"/>
               <w:ind w:left="0"/>
               <w:contextualSpacing/>
@@ -1850,6 +1868,7 @@
           <w:p>
             <w:pPr>
               <w:pStyle w:val="ListParagraph"/>
+              <w:suppressAutoHyphens w:val="true"/>
               <w:spacing w:before="120" w:after="120"/>
               <w:ind w:left="0"/>
               <w:contextualSpacing/>
@@ -1869,9 +1888,8 @@
                 <w:b/>
                 <w:bCs/>
                 <w:color w:val="00B050"/>
-                <w:kern w:val="0"/>
-                <w:sz w:val="24"/>
-                <w:lang w:val="en-GB" w:eastAsia="en-US" w:bidi="ar-SA"/>
+                <w:sz w:val="24"/>
+                <w:lang w:val="en-GB"/>
               </w:rPr>
             </w:r>
           </w:p>
@@ -1885,6 +1903,7 @@
           <w:p>
             <w:pPr>
               <w:pStyle w:val="ListParagraph"/>
+              <w:suppressAutoHyphens w:val="true"/>
               <w:spacing w:before="120" w:after="120"/>
               <w:ind w:left="0"/>
               <w:contextualSpacing/>
@@ -1919,6 +1938,7 @@
           <w:p>
             <w:pPr>
               <w:pStyle w:val="ListParagraph"/>
+              <w:suppressAutoHyphens w:val="true"/>
               <w:spacing w:before="120" w:after="120"/>
               <w:ind w:left="0"/>
               <w:contextualSpacing/>
@@ -1955,6 +1975,7 @@
           <w:p>
             <w:pPr>
               <w:pStyle w:val="ListParagraph"/>
+              <w:suppressAutoHyphens w:val="true"/>
               <w:spacing w:before="0" w:after="0"/>
               <w:ind w:left="0"/>
               <w:contextualSpacing/>
@@ -2010,6 +2031,7 @@
           <w:p>
             <w:pPr>
               <w:pStyle w:val="ListParagraph"/>
+              <w:suppressAutoHyphens w:val="true"/>
               <w:spacing w:before="0" w:after="0"/>
               <w:ind w:left="0"/>
               <w:contextualSpacing/>
@@ -2044,6 +2066,7 @@
           <w:p>
             <w:pPr>
               <w:pStyle w:val="ListParagraph"/>
+              <w:suppressAutoHyphens w:val="true"/>
               <w:spacing w:before="0" w:after="0"/>
               <w:ind w:left="0"/>
               <w:contextualSpacing/>
@@ -2059,9 +2082,8 @@
               <w:rPr>
                 <w:rFonts w:cs="Arial" w:ascii="Calibri" w:hAnsi="Calibri"/>
                 <w:b/>
-                <w:kern w:val="0"/>
-                <w:sz w:val="24"/>
-                <w:lang w:val="en-GB" w:eastAsia="en-US" w:bidi="ar-SA"/>
+                <w:sz w:val="24"/>
+                <w:lang w:val="en-GB"/>
               </w:rPr>
             </w:r>
           </w:p>
@@ -2077,6 +2099,7 @@
           <w:p>
             <w:pPr>
               <w:pStyle w:val="ListParagraph"/>
+              <w:suppressAutoHyphens w:val="true"/>
               <w:spacing w:before="0" w:after="0"/>
               <w:ind w:left="0"/>
               <w:contextualSpacing/>
@@ -2110,6 +2133,7 @@
           <w:p>
             <w:pPr>
               <w:pStyle w:val="ListParagraph"/>
+              <w:suppressAutoHyphens w:val="true"/>
               <w:spacing w:before="0" w:after="0"/>
               <w:ind w:left="0"/>
               <w:contextualSpacing/>
@@ -2132,7 +2156,18 @@
                 <w:sz w:val="24"/>
                 <w:lang w:val="en-GB" w:eastAsia="en-US" w:bidi="ar-SA"/>
               </w:rPr>
-              <w:t>activity_first.xml</w:t>
+              <w:t xml:space="preserve">activity_first.xml, </w:t>
+            </w:r>
+            <w:r>
+              <w:rPr>
+                <w:rFonts w:cs="Arial" w:ascii="Calibri" w:hAnsi="Calibri" w:asciiTheme="minorHAnsi" w:hAnsiTheme="minorHAnsi"/>
+                <w:b w:val="false"/>
+                <w:bCs w:val="false"/>
+                <w:kern w:val="0"/>
+                <w:sz w:val="24"/>
+                <w:lang w:val="en-GB" w:eastAsia="en-US" w:bidi="ar-SA"/>
+              </w:rPr>
+              <w:t>content_browser.xml</w:t>
             </w:r>
           </w:p>
         </w:tc>
@@ -2144,6 +2179,7 @@
           <w:p>
             <w:pPr>
               <w:pStyle w:val="ListParagraph"/>
+              <w:suppressAutoHyphens w:val="true"/>
               <w:spacing w:before="0" w:after="0"/>
               <w:ind w:left="0"/>
               <w:contextualSpacing/>
@@ -2159,9 +2195,8 @@
               <w:rPr>
                 <w:rFonts w:cs="Arial" w:ascii="Calibri" w:hAnsi="Calibri"/>
                 <w:b/>
-                <w:kern w:val="0"/>
-                <w:sz w:val="24"/>
-                <w:lang w:val="en-GB" w:eastAsia="en-US" w:bidi="ar-SA"/>
+                <w:sz w:val="24"/>
+                <w:lang w:val="en-GB"/>
               </w:rPr>
             </w:r>
           </w:p>
@@ -2177,6 +2212,7 @@
           <w:p>
             <w:pPr>
               <w:pStyle w:val="ListParagraph"/>
+              <w:suppressAutoHyphens w:val="true"/>
               <w:spacing w:before="0" w:after="0"/>
               <w:ind w:left="0"/>
               <w:contextualSpacing/>
@@ -2211,6 +2247,7 @@
           <w:p>
             <w:pPr>
               <w:pStyle w:val="ListParagraph"/>
+              <w:suppressAutoHyphens w:val="true"/>
               <w:spacing w:before="0" w:after="0"/>
               <w:ind w:left="0"/>
               <w:contextualSpacing/>
@@ -2230,6 +2267,24 @@
               </w:rPr>
               <w:t>activity_first.xml</w:t>
             </w:r>
+            <w:r>
+              <w:rPr>
+                <w:rFonts w:cs="Arial" w:ascii="Calibri" w:hAnsi="Calibri" w:asciiTheme="minorHAnsi" w:hAnsiTheme="minorHAnsi"/>
+                <w:kern w:val="0"/>
+                <w:sz w:val="24"/>
+                <w:lang w:val="en-GB" w:eastAsia="en-US" w:bidi="ar-SA"/>
+              </w:rPr>
+              <w:t xml:space="preserve">, </w:t>
+            </w:r>
+            <w:r>
+              <w:rPr>
+                <w:rFonts w:cs="Arial" w:ascii="Calibri" w:hAnsi="Calibri" w:asciiTheme="minorHAnsi" w:hAnsiTheme="minorHAnsi"/>
+                <w:kern w:val="0"/>
+                <w:sz w:val="24"/>
+                <w:lang w:val="en-GB" w:eastAsia="en-US" w:bidi="ar-SA"/>
+              </w:rPr>
+              <w:t>activity_browser.xml</w:t>
+            </w:r>
           </w:p>
         </w:tc>
         <w:tc>
@@ -2241,6 +2296,7 @@
           <w:p>
             <w:pPr>
               <w:pStyle w:val="ListParagraph"/>
+              <w:suppressAutoHyphens w:val="true"/>
               <w:spacing w:before="0" w:after="0"/>
               <w:ind w:left="0"/>
               <w:contextualSpacing/>
@@ -2254,10 +2310,10 @@
             <w:r>
               <w:rPr>
                 <w:rFonts w:cs="Arial" w:ascii="Calibri" w:hAnsi="Calibri"/>
-                <w:kern w:val="0"/>
-                <w:sz w:val="24"/>
-                <w:lang w:val="en-GB" w:eastAsia="en-US" w:bidi="ar-SA"/>
-              </w:rPr>
+                <w:sz w:val="24"/>
+                <w:lang w:val="en-GB"/>
+              </w:rPr>
+              <w:t>HomeActivity.java</w:t>
             </w:r>
           </w:p>
         </w:tc>
@@ -2272,6 +2328,7 @@
           <w:p>
             <w:pPr>
               <w:pStyle w:val="ListParagraph"/>
+              <w:suppressAutoHyphens w:val="true"/>
               <w:spacing w:before="0" w:after="0"/>
               <w:ind w:left="0"/>
               <w:contextualSpacing/>
@@ -2306,6 +2363,7 @@
           <w:p>
             <w:pPr>
               <w:pStyle w:val="ListParagraph"/>
+              <w:suppressAutoHyphens w:val="true"/>
               <w:spacing w:before="0" w:after="0"/>
               <w:ind w:left="0"/>
               <w:contextualSpacing/>
@@ -2325,6 +2383,24 @@
               </w:rPr>
               <w:t>activity_first.xml</w:t>
             </w:r>
+            <w:r>
+              <w:rPr>
+                <w:rFonts w:cs="Arial" w:ascii="Calibri" w:hAnsi="Calibri" w:asciiTheme="minorHAnsi" w:hAnsiTheme="minorHAnsi"/>
+                <w:kern w:val="0"/>
+                <w:sz w:val="24"/>
+                <w:lang w:val="en-GB" w:eastAsia="en-US" w:bidi="ar-SA"/>
+              </w:rPr>
+              <w:t xml:space="preserve">, </w:t>
+            </w:r>
+            <w:r>
+              <w:rPr>
+                <w:rFonts w:cs="Arial" w:ascii="Calibri" w:hAnsi="Calibri" w:asciiTheme="minorHAnsi" w:hAnsiTheme="minorHAnsi"/>
+                <w:kern w:val="0"/>
+                <w:sz w:val="24"/>
+                <w:lang w:val="en-GB" w:eastAsia="en-US" w:bidi="ar-SA"/>
+              </w:rPr>
+              <w:t>activity_browser.xml</w:t>
+            </w:r>
           </w:p>
         </w:tc>
         <w:tc>
@@ -2336,6 +2412,7 @@
           <w:p>
             <w:pPr>
               <w:pStyle w:val="ListParagraph"/>
+              <w:suppressAutoHyphens w:val="true"/>
               <w:spacing w:before="0" w:after="0"/>
               <w:ind w:left="0"/>
               <w:contextualSpacing/>
@@ -2354,6 +2431,24 @@
                 <w:lang w:val="en-GB" w:eastAsia="en-US" w:bidi="ar-SA"/>
               </w:rPr>
               <w:t>FirstActivity.java</w:t>
+            </w:r>
+            <w:r>
+              <w:rPr>
+                <w:rFonts w:cs="Arial" w:ascii="Calibri" w:hAnsi="Calibri" w:asciiTheme="minorHAnsi" w:hAnsiTheme="minorHAnsi"/>
+                <w:kern w:val="0"/>
+                <w:sz w:val="24"/>
+                <w:lang w:val="en-GB" w:eastAsia="en-US" w:bidi="ar-SA"/>
+              </w:rPr>
+              <w:t xml:space="preserve">, </w:t>
+            </w:r>
+            <w:r>
+              <w:rPr>
+                <w:rFonts w:cs="Arial" w:ascii="Calibri" w:hAnsi="Calibri" w:asciiTheme="minorHAnsi" w:hAnsiTheme="minorHAnsi"/>
+                <w:kern w:val="0"/>
+                <w:sz w:val="24"/>
+                <w:lang w:val="en-GB" w:eastAsia="en-US" w:bidi="ar-SA"/>
+              </w:rPr>
+              <w:t>BrowserActivity.java</w:t>
             </w:r>
           </w:p>
         </w:tc>
@@ -2368,6 +2463,7 @@
           <w:p>
             <w:pPr>
               <w:pStyle w:val="ListParagraph"/>
+              <w:suppressAutoHyphens w:val="true"/>
               <w:spacing w:before="0" w:after="0"/>
               <w:ind w:left="0"/>
               <w:contextualSpacing/>
@@ -2402,6 +2498,7 @@
           <w:p>
             <w:pPr>
               <w:pStyle w:val="ListParagraph"/>
+              <w:suppressAutoHyphens w:val="true"/>
               <w:spacing w:before="0" w:after="0"/>
               <w:ind w:left="0"/>
               <w:contextualSpacing/>
@@ -2415,9 +2512,8 @@
             <w:r>
               <w:rPr>
                 <w:rFonts w:cs="Arial" w:ascii="Calibri" w:hAnsi="Calibri"/>
-                <w:kern w:val="0"/>
-                <w:sz w:val="24"/>
-                <w:lang w:val="en-GB" w:eastAsia="en-US" w:bidi="ar-SA"/>
+                <w:sz w:val="24"/>
+                <w:lang w:val="en-GB"/>
               </w:rPr>
             </w:r>
           </w:p>
@@ -2431,6 +2527,7 @@
           <w:p>
             <w:pPr>
               <w:pStyle w:val="ListParagraph"/>
+              <w:suppressAutoHyphens w:val="true"/>
               <w:spacing w:before="0" w:after="0"/>
               <w:ind w:left="0"/>
               <w:contextualSpacing/>
@@ -2444,9 +2541,8 @@
             <w:r>
               <w:rPr>
                 <w:rFonts w:cs="Arial" w:ascii="Calibri" w:hAnsi="Calibri"/>
-                <w:kern w:val="0"/>
-                <w:sz w:val="24"/>
-                <w:lang w:val="en-GB" w:eastAsia="en-US" w:bidi="ar-SA"/>
+                <w:sz w:val="24"/>
+                <w:lang w:val="en-GB"/>
               </w:rPr>
             </w:r>
           </w:p>
@@ -2462,6 +2558,7 @@
           <w:p>
             <w:pPr>
               <w:pStyle w:val="ListParagraph"/>
+              <w:suppressAutoHyphens w:val="true"/>
               <w:spacing w:before="0" w:after="0"/>
               <w:ind w:left="0"/>
               <w:contextualSpacing/>
@@ -2496,6 +2593,7 @@
           <w:p>
             <w:pPr>
               <w:pStyle w:val="ListParagraph"/>
+              <w:suppressAutoHyphens w:val="true"/>
               <w:spacing w:before="0" w:after="0"/>
               <w:ind w:left="0"/>
               <w:contextualSpacing/>
@@ -2509,9 +2607,8 @@
             <w:r>
               <w:rPr>
                 <w:rFonts w:cs="Arial" w:ascii="Calibri" w:hAnsi="Calibri"/>
-                <w:kern w:val="0"/>
-                <w:sz w:val="24"/>
-                <w:lang w:val="en-GB" w:eastAsia="en-US" w:bidi="ar-SA"/>
+                <w:sz w:val="24"/>
+                <w:lang w:val="en-GB"/>
               </w:rPr>
             </w:r>
           </w:p>
@@ -2525,6 +2622,7 @@
           <w:p>
             <w:pPr>
               <w:pStyle w:val="ListParagraph"/>
+              <w:suppressAutoHyphens w:val="true"/>
               <w:spacing w:before="0" w:after="0"/>
               <w:ind w:left="0"/>
               <w:contextualSpacing/>
@@ -2538,9 +2636,8 @@
             <w:r>
               <w:rPr>
                 <w:rFonts w:cs="Arial" w:ascii="Calibri" w:hAnsi="Calibri"/>
-                <w:kern w:val="0"/>
-                <w:sz w:val="24"/>
-                <w:lang w:val="en-GB" w:eastAsia="en-US" w:bidi="ar-SA"/>
+                <w:sz w:val="24"/>
+                <w:lang w:val="en-GB"/>
               </w:rPr>
             </w:r>
           </w:p>
@@ -2556,6 +2653,7 @@
           <w:p>
             <w:pPr>
               <w:pStyle w:val="ListParagraph"/>
+              <w:suppressAutoHyphens w:val="true"/>
               <w:spacing w:before="0" w:after="0"/>
               <w:ind w:left="0"/>
               <w:contextualSpacing/>
@@ -2590,6 +2688,7 @@
           <w:p>
             <w:pPr>
               <w:pStyle w:val="ListParagraph"/>
+              <w:suppressAutoHyphens w:val="true"/>
               <w:spacing w:before="0" w:after="0"/>
               <w:ind w:left="0"/>
               <w:contextualSpacing/>
@@ -2603,9 +2702,8 @@
             <w:r>
               <w:rPr>
                 <w:rFonts w:cs="Arial" w:ascii="Calibri" w:hAnsi="Calibri"/>
-                <w:kern w:val="0"/>
-                <w:sz w:val="24"/>
-                <w:lang w:val="en-GB" w:eastAsia="en-US" w:bidi="ar-SA"/>
+                <w:sz w:val="24"/>
+                <w:lang w:val="en-GB"/>
               </w:rPr>
             </w:r>
           </w:p>
@@ -2619,6 +2717,7 @@
           <w:p>
             <w:pPr>
               <w:pStyle w:val="ListParagraph"/>
+              <w:suppressAutoHyphens w:val="true"/>
               <w:spacing w:before="0" w:after="0"/>
               <w:ind w:left="0"/>
               <w:contextualSpacing/>
@@ -2632,9 +2731,8 @@
             <w:r>
               <w:rPr>
                 <w:rFonts w:cs="Arial" w:ascii="Calibri" w:hAnsi="Calibri"/>
-                <w:kern w:val="0"/>
-                <w:sz w:val="24"/>
-                <w:lang w:val="en-GB" w:eastAsia="en-US" w:bidi="ar-SA"/>
+                <w:sz w:val="24"/>
+                <w:lang w:val="en-GB"/>
               </w:rPr>
             </w:r>
           </w:p>
@@ -2650,6 +2748,7 @@
           <w:p>
             <w:pPr>
               <w:pStyle w:val="ListParagraph"/>
+              <w:suppressAutoHyphens w:val="true"/>
               <w:spacing w:before="0" w:after="0"/>
               <w:ind w:left="0"/>
               <w:contextualSpacing/>
@@ -2684,6 +2783,7 @@
           <w:p>
             <w:pPr>
               <w:pStyle w:val="ListParagraph"/>
+              <w:suppressAutoHyphens w:val="true"/>
               <w:spacing w:before="0" w:after="0"/>
               <w:ind w:left="0"/>
               <w:contextualSpacing/>
@@ -2697,9 +2797,8 @@
             <w:r>
               <w:rPr>
                 <w:rFonts w:cs="Arial" w:ascii="Calibri" w:hAnsi="Calibri"/>
-                <w:kern w:val="0"/>
-                <w:sz w:val="24"/>
-                <w:lang w:val="en-GB" w:eastAsia="en-US" w:bidi="ar-SA"/>
+                <w:sz w:val="24"/>
+                <w:lang w:val="en-GB"/>
               </w:rPr>
             </w:r>
           </w:p>
@@ -2713,6 +2812,7 @@
           <w:p>
             <w:pPr>
               <w:pStyle w:val="ListParagraph"/>
+              <w:suppressAutoHyphens w:val="true"/>
               <w:spacing w:before="0" w:after="0"/>
               <w:ind w:left="0"/>
               <w:contextualSpacing/>
@@ -2726,9 +2826,8 @@
             <w:r>
               <w:rPr>
                 <w:rFonts w:cs="Arial" w:ascii="Calibri" w:hAnsi="Calibri"/>
-                <w:kern w:val="0"/>
-                <w:sz w:val="24"/>
-                <w:lang w:val="en-GB" w:eastAsia="en-US" w:bidi="ar-SA"/>
+                <w:sz w:val="24"/>
+                <w:lang w:val="en-GB"/>
               </w:rPr>
             </w:r>
           </w:p>
@@ -2744,6 +2843,7 @@
           <w:p>
             <w:pPr>
               <w:pStyle w:val="ListParagraph"/>
+              <w:suppressAutoHyphens w:val="true"/>
               <w:spacing w:before="0" w:after="0"/>
               <w:ind w:left="0"/>
               <w:contextualSpacing/>
@@ -2778,6 +2878,7 @@
           <w:p>
             <w:pPr>
               <w:pStyle w:val="ListParagraph"/>
+              <w:suppressAutoHyphens w:val="true"/>
               <w:spacing w:before="0" w:after="0"/>
               <w:ind w:left="0"/>
               <w:contextualSpacing/>
@@ -2791,10 +2892,10 @@
             <w:r>
               <w:rPr>
                 <w:rFonts w:cs="Arial" w:ascii="Calibri" w:hAnsi="Calibri"/>
-                <w:kern w:val="0"/>
-                <w:sz w:val="24"/>
-                <w:lang w:val="en-GB" w:eastAsia="en-US" w:bidi="ar-SA"/>
-              </w:rPr>
+                <w:sz w:val="24"/>
+                <w:lang w:val="en-GB"/>
+              </w:rPr>
+              <w:t>activity_browser.xml</w:t>
             </w:r>
           </w:p>
         </w:tc>
@@ -2807,6 +2908,7 @@
           <w:p>
             <w:pPr>
               <w:pStyle w:val="ListParagraph"/>
+              <w:suppressAutoHyphens w:val="true"/>
               <w:spacing w:before="0" w:after="0"/>
               <w:ind w:left="0"/>
               <w:contextualSpacing/>
@@ -2820,10 +2922,10 @@
             <w:r>
               <w:rPr>
                 <w:rFonts w:cs="Arial" w:ascii="Calibri" w:hAnsi="Calibri"/>
-                <w:kern w:val="0"/>
-                <w:sz w:val="24"/>
-                <w:lang w:val="en-GB" w:eastAsia="en-US" w:bidi="ar-SA"/>
-              </w:rPr>
+                <w:sz w:val="24"/>
+                <w:lang w:val="en-GB"/>
+              </w:rPr>
+              <w:t>BrowserActivity.java</w:t>
             </w:r>
           </w:p>
         </w:tc>
@@ -2838,6 +2940,7 @@
           <w:p>
             <w:pPr>
               <w:pStyle w:val="ListParagraph"/>
+              <w:suppressAutoHyphens w:val="true"/>
               <w:spacing w:before="0" w:after="0"/>
               <w:ind w:left="0"/>
               <w:contextualSpacing/>
@@ -2872,6 +2975,7 @@
           <w:p>
             <w:pPr>
               <w:pStyle w:val="ListParagraph"/>
+              <w:suppressAutoHyphens w:val="true"/>
               <w:spacing w:before="0" w:after="0"/>
               <w:ind w:left="0"/>
               <w:contextualSpacing/>
@@ -2885,9 +2989,8 @@
             <w:r>
               <w:rPr>
                 <w:rFonts w:cs="Arial" w:ascii="Calibri" w:hAnsi="Calibri"/>
-                <w:kern w:val="0"/>
-                <w:sz w:val="24"/>
-                <w:lang w:val="en-GB" w:eastAsia="en-US" w:bidi="ar-SA"/>
+                <w:sz w:val="24"/>
+                <w:lang w:val="en-GB"/>
               </w:rPr>
             </w:r>
           </w:p>
@@ -2901,6 +3004,7 @@
           <w:p>
             <w:pPr>
               <w:pStyle w:val="ListParagraph"/>
+              <w:suppressAutoHyphens w:val="true"/>
               <w:spacing w:before="0" w:after="0"/>
               <w:ind w:left="0"/>
               <w:contextualSpacing/>
@@ -2914,9 +3018,8 @@
             <w:r>
               <w:rPr>
                 <w:rFonts w:cs="Arial" w:ascii="Calibri" w:hAnsi="Calibri"/>
-                <w:kern w:val="0"/>
-                <w:sz w:val="24"/>
-                <w:lang w:val="en-GB" w:eastAsia="en-US" w:bidi="ar-SA"/>
+                <w:sz w:val="24"/>
+                <w:lang w:val="en-GB"/>
               </w:rPr>
             </w:r>
           </w:p>
@@ -2933,6 +3036,7 @@
           <w:p>
             <w:pPr>
               <w:pStyle w:val="ListParagraph"/>
+              <w:suppressAutoHyphens w:val="true"/>
               <w:spacing w:before="120" w:after="120"/>
               <w:ind w:left="0"/>
               <w:contextualSpacing/>
@@ -2966,6 +3070,7 @@
           <w:p>
             <w:pPr>
               <w:pStyle w:val="ListParagraph"/>
+              <w:suppressAutoHyphens w:val="true"/>
               <w:spacing w:before="120" w:after="120"/>
               <w:ind w:left="0"/>
               <w:contextualSpacing/>
@@ -2985,9 +3090,8 @@
                 <w:b/>
                 <w:bCs/>
                 <w:color w:val="00B050"/>
-                <w:kern w:val="0"/>
-                <w:sz w:val="24"/>
-                <w:lang w:val="en-GB" w:eastAsia="en-US" w:bidi="ar-SA"/>
+                <w:sz w:val="24"/>
+                <w:lang w:val="en-GB"/>
               </w:rPr>
             </w:r>
           </w:p>
@@ -3001,6 +3105,7 @@
           <w:p>
             <w:pPr>
               <w:pStyle w:val="ListParagraph"/>
+              <w:suppressAutoHyphens w:val="true"/>
               <w:spacing w:before="120" w:after="120"/>
               <w:ind w:left="0"/>
               <w:contextualSpacing/>
@@ -3035,6 +3140,7 @@
           <w:p>
             <w:pPr>
               <w:pStyle w:val="ListParagraph"/>
+              <w:suppressAutoHyphens w:val="true"/>
               <w:spacing w:before="120" w:after="120"/>
               <w:ind w:left="0"/>
               <w:contextualSpacing/>
@@ -3071,6 +3177,7 @@
           <w:p>
             <w:pPr>
               <w:pStyle w:val="ListParagraph"/>
+              <w:suppressAutoHyphens w:val="true"/>
               <w:spacing w:before="0" w:after="0"/>
               <w:ind w:left="0"/>
               <w:contextualSpacing/>
@@ -3105,6 +3212,7 @@
           <w:p>
             <w:pPr>
               <w:pStyle w:val="ListParagraph"/>
+              <w:suppressAutoHyphens w:val="true"/>
               <w:spacing w:before="0" w:after="0"/>
               <w:ind w:left="0"/>
               <w:contextualSpacing/>
@@ -3118,9 +3226,8 @@
             <w:r>
               <w:rPr>
                 <w:rFonts w:cs="Arial" w:ascii="Calibri" w:hAnsi="Calibri"/>
-                <w:kern w:val="0"/>
-                <w:sz w:val="24"/>
-                <w:lang w:val="en-GB" w:eastAsia="en-US" w:bidi="ar-SA"/>
+                <w:sz w:val="24"/>
+                <w:lang w:val="en-GB"/>
               </w:rPr>
             </w:r>
           </w:p>
@@ -3134,6 +3241,7 @@
           <w:p>
             <w:pPr>
               <w:pStyle w:val="ListParagraph"/>
+              <w:suppressAutoHyphens w:val="true"/>
               <w:spacing w:before="0" w:after="0"/>
               <w:ind w:left="0"/>
               <w:contextualSpacing/>
@@ -3147,9 +3255,8 @@
             <w:r>
               <w:rPr>
                 <w:rFonts w:cs="Arial" w:ascii="Calibri" w:hAnsi="Calibri"/>
-                <w:kern w:val="0"/>
-                <w:sz w:val="24"/>
-                <w:lang w:val="en-GB" w:eastAsia="en-US" w:bidi="ar-SA"/>
+                <w:sz w:val="24"/>
+                <w:lang w:val="en-GB"/>
               </w:rPr>
             </w:r>
           </w:p>
@@ -3165,6 +3272,7 @@
           <w:p>
             <w:pPr>
               <w:pStyle w:val="Normal"/>
+              <w:suppressAutoHyphens w:val="true"/>
               <w:spacing w:before="0" w:after="0"/>
               <w:jc w:val="left"/>
               <w:rPr>
@@ -3197,6 +3305,7 @@
           <w:p>
             <w:pPr>
               <w:pStyle w:val="ListParagraph"/>
+              <w:suppressAutoHyphens w:val="true"/>
               <w:spacing w:before="0" w:after="0"/>
               <w:ind w:left="0"/>
               <w:contextualSpacing/>
@@ -3210,9 +3319,8 @@
             <w:r>
               <w:rPr>
                 <w:rFonts w:cs="Arial" w:ascii="Calibri" w:hAnsi="Calibri"/>
-                <w:kern w:val="0"/>
-                <w:sz w:val="24"/>
-                <w:lang w:val="en-GB" w:eastAsia="en-US" w:bidi="ar-SA"/>
+                <w:sz w:val="24"/>
+                <w:lang w:val="en-GB"/>
               </w:rPr>
             </w:r>
           </w:p>
@@ -3226,6 +3334,7 @@
           <w:p>
             <w:pPr>
               <w:pStyle w:val="ListParagraph"/>
+              <w:suppressAutoHyphens w:val="true"/>
               <w:spacing w:before="0" w:after="0"/>
               <w:ind w:left="0"/>
               <w:contextualSpacing/>
@@ -3239,9 +3348,8 @@
             <w:r>
               <w:rPr>
                 <w:rFonts w:cs="Arial" w:ascii="Calibri" w:hAnsi="Calibri"/>
-                <w:kern w:val="0"/>
-                <w:sz w:val="24"/>
-                <w:lang w:val="en-GB" w:eastAsia="en-US" w:bidi="ar-SA"/>
+                <w:sz w:val="24"/>
+                <w:lang w:val="en-GB"/>
               </w:rPr>
             </w:r>
           </w:p>
@@ -3257,6 +3365,7 @@
           <w:p>
             <w:pPr>
               <w:pStyle w:val="ListParagraph"/>
+              <w:suppressAutoHyphens w:val="true"/>
               <w:spacing w:before="0" w:after="0"/>
               <w:ind w:left="0"/>
               <w:contextualSpacing/>
@@ -3289,6 +3398,7 @@
           <w:p>
             <w:pPr>
               <w:pStyle w:val="ListParagraph"/>
+              <w:suppressAutoHyphens w:val="true"/>
               <w:spacing w:before="0" w:after="0"/>
               <w:ind w:left="0"/>
               <w:contextualSpacing/>
@@ -3306,7 +3416,7 @@
                 <w:sz w:val="24"/>
                 <w:lang w:val="en-GB" w:eastAsia="en-US" w:bidi="ar-SA"/>
               </w:rPr>
-              <w:t>AndroidManifest.xml (icon change)</w:t>
+              <w:t>AndroidManifest.xml (icon change, feature #1)</w:t>
             </w:r>
           </w:p>
         </w:tc>
@@ -3319,6 +3429,7 @@
           <w:p>
             <w:pPr>
               <w:pStyle w:val="ListParagraph"/>
+              <w:suppressAutoHyphens w:val="true"/>
               <w:spacing w:before="0" w:after="0"/>
               <w:ind w:left="0"/>
               <w:contextualSpacing/>
@@ -3336,7 +3447,219 @@
                 <w:sz w:val="24"/>
                 <w:lang w:val="en-GB" w:eastAsia="en-US" w:bidi="ar-SA"/>
               </w:rPr>
-              <w:t>HomeActivity.java + FirstActivity.java (persistent name)</w:t>
+              <w:t>HomeActivity.java + FirstActivity.java (persistent name, feature #2)</w:t>
+            </w:r>
+          </w:p>
+        </w:tc>
+      </w:tr>
+      <w:tr>
+        <w:trPr/>
+        <w:tc>
+          <w:tcPr>
+            <w:tcW w:w="4426" w:type="dxa"/>
+            <w:tcBorders>
+              <w:top w:val="nil"/>
+            </w:tcBorders>
+          </w:tcPr>
+          <w:p>
+            <w:pPr>
+              <w:pStyle w:val="ListParagraph"/>
+              <w:suppressAutoHyphens w:val="true"/>
+              <w:spacing w:before="0" w:after="0"/>
+              <w:ind w:left="0"/>
+              <w:contextualSpacing/>
+              <w:jc w:val="left"/>
+              <w:rPr>
+                <w:rFonts w:ascii="Calibri" w:hAnsi="Calibri" w:cs="Arial" w:asciiTheme="minorHAnsi" w:hAnsiTheme="minorHAnsi"/>
+                <w:b/>
+                <w:sz w:val="24"/>
+                <w:lang w:val="en-GB"/>
+              </w:rPr>
+            </w:pPr>
+            <w:r>
+              <w:rPr>
+                <w:rFonts w:cs="Arial" w:ascii="Calibri" w:hAnsi="Calibri"/>
+                <w:b/>
+                <w:kern w:val="0"/>
+                <w:sz w:val="24"/>
+                <w:lang w:val="en-GB" w:eastAsia="en-US" w:bidi="ar-SA"/>
+              </w:rPr>
+            </w:r>
+          </w:p>
+        </w:tc>
+        <w:tc>
+          <w:tcPr>
+            <w:tcW w:w="4849" w:type="dxa"/>
+            <w:tcBorders>
+              <w:top w:val="nil"/>
+            </w:tcBorders>
+            <w:vAlign w:val="center"/>
+          </w:tcPr>
+          <w:p>
+            <w:pPr>
+              <w:pStyle w:val="ListParagraph"/>
+              <w:suppressAutoHyphens w:val="true"/>
+              <w:spacing w:before="0" w:after="0"/>
+              <w:ind w:left="0"/>
+              <w:contextualSpacing/>
+              <w:jc w:val="center"/>
+              <w:rPr>
+                <w:rFonts w:ascii="Calibri" w:hAnsi="Calibri" w:cs="Arial" w:asciiTheme="minorHAnsi" w:hAnsiTheme="minorHAnsi"/>
+                <w:b/>
+                <w:bCs/>
+                <w:sz w:val="24"/>
+                <w:lang w:val="en-GB"/>
+              </w:rPr>
+            </w:pPr>
+            <w:r>
+              <w:rPr>
+                <w:rFonts w:cs="Arial" w:ascii="Calibri" w:hAnsi="Calibri"/>
+                <w:b/>
+                <w:bCs/>
+                <w:sz w:val="24"/>
+                <w:lang w:val="en-GB"/>
+              </w:rPr>
+              <w:t>DESIGN FILES (XML FILES)</w:t>
+            </w:r>
+          </w:p>
+        </w:tc>
+        <w:tc>
+          <w:tcPr>
+            <w:tcW w:w="4046" w:type="dxa"/>
+            <w:tcBorders>
+              <w:top w:val="nil"/>
+            </w:tcBorders>
+            <w:vAlign w:val="center"/>
+          </w:tcPr>
+          <w:p>
+            <w:pPr>
+              <w:pStyle w:val="ListParagraph"/>
+              <w:suppressAutoHyphens w:val="true"/>
+              <w:spacing w:before="0" w:after="0"/>
+              <w:ind w:left="0"/>
+              <w:contextualSpacing/>
+              <w:jc w:val="center"/>
+              <w:rPr>
+                <w:rFonts w:ascii="Calibri" w:hAnsi="Calibri" w:cs="Arial" w:asciiTheme="minorHAnsi" w:hAnsiTheme="minorHAnsi"/>
+                <w:b/>
+                <w:bCs/>
+                <w:kern w:val="0"/>
+                <w:sz w:val="24"/>
+                <w:lang w:val="en-GB" w:eastAsia="en-US" w:bidi="ar-SA"/>
+              </w:rPr>
+            </w:pPr>
+            <w:r>
+              <w:rPr>
+                <w:rFonts w:cs="Arial" w:ascii="Calibri" w:hAnsi="Calibri"/>
+                <w:b/>
+                <w:bCs/>
+                <w:kern w:val="0"/>
+                <w:sz w:val="24"/>
+                <w:lang w:val="en-GB" w:eastAsia="en-US" w:bidi="ar-SA"/>
+              </w:rPr>
+              <w:t>IMPLEMENTATION FILES (JAVA FILES)</w:t>
+            </w:r>
+          </w:p>
+        </w:tc>
+      </w:tr>
+      <w:tr>
+        <w:trPr/>
+        <w:tc>
+          <w:tcPr>
+            <w:tcW w:w="4426" w:type="dxa"/>
+            <w:tcBorders>
+              <w:top w:val="nil"/>
+            </w:tcBorders>
+          </w:tcPr>
+          <w:p>
+            <w:pPr>
+              <w:pStyle w:val="ListParagraph"/>
+              <w:suppressAutoHyphens w:val="true"/>
+              <w:spacing w:before="0" w:after="0"/>
+              <w:ind w:left="0"/>
+              <w:contextualSpacing/>
+              <w:jc w:val="left"/>
+              <w:rPr>
+                <w:rFonts w:ascii="Calibri" w:hAnsi="Calibri" w:cs="Arial" w:asciiTheme="minorHAnsi" w:hAnsiTheme="minorHAnsi"/>
+                <w:b/>
+                <w:sz w:val="24"/>
+                <w:lang w:val="en-GB"/>
+              </w:rPr>
+            </w:pPr>
+            <w:r>
+              <w:rPr>
+                <w:rFonts w:cs="Arial" w:ascii="Calibri" w:hAnsi="Calibri"/>
+                <w:b/>
+                <w:kern w:val="0"/>
+                <w:sz w:val="24"/>
+                <w:lang w:val="en-GB" w:eastAsia="en-US" w:bidi="ar-SA"/>
+              </w:rPr>
+              <w:t>EXTRA DESIGN/IMPLEMENTATION FEATURES</w:t>
+            </w:r>
+          </w:p>
+        </w:tc>
+        <w:tc>
+          <w:tcPr>
+            <w:tcW w:w="4849" w:type="dxa"/>
+            <w:tcBorders>
+              <w:top w:val="nil"/>
+            </w:tcBorders>
+            <w:vAlign w:val="center"/>
+          </w:tcPr>
+          <w:p>
+            <w:pPr>
+              <w:pStyle w:val="ListParagraph"/>
+              <w:suppressAutoHyphens w:val="true"/>
+              <w:spacing w:before="0" w:after="0"/>
+              <w:ind w:left="0"/>
+              <w:contextualSpacing/>
+              <w:jc w:val="left"/>
+              <w:rPr>
+                <w:rFonts w:ascii="Calibri" w:hAnsi="Calibri" w:cs="Arial" w:asciiTheme="minorHAnsi" w:hAnsiTheme="minorHAnsi"/>
+                <w:sz w:val="24"/>
+                <w:lang w:val="en-GB"/>
+              </w:rPr>
+            </w:pPr>
+            <w:r>
+              <w:rPr>
+                <w:rFonts w:cs="Arial" w:ascii="Calibri" w:hAnsi="Calibri"/>
+                <w:sz w:val="24"/>
+                <w:lang w:val="en-GB"/>
+              </w:rPr>
+              <w:t>activity_browser.xml (feature #3)</w:t>
+            </w:r>
+          </w:p>
+        </w:tc>
+        <w:tc>
+          <w:tcPr>
+            <w:tcW w:w="4046" w:type="dxa"/>
+            <w:tcBorders>
+              <w:top w:val="nil"/>
+            </w:tcBorders>
+            <w:vAlign w:val="center"/>
+          </w:tcPr>
+          <w:p>
+            <w:pPr>
+              <w:pStyle w:val="ListParagraph"/>
+              <w:suppressAutoHyphens w:val="true"/>
+              <w:spacing w:before="0" w:after="0"/>
+              <w:ind w:left="0"/>
+              <w:contextualSpacing/>
+              <w:jc w:val="left"/>
+              <w:rPr>
+                <w:rFonts w:ascii="Calibri" w:hAnsi="Calibri" w:cs="Arial" w:asciiTheme="minorHAnsi" w:hAnsiTheme="minorHAnsi"/>
+                <w:sz w:val="24"/>
+                <w:lang w:val="en-GB"/>
+              </w:rPr>
+            </w:pPr>
+            <w:r>
+              <w:rPr>
+                <w:rFonts w:cs="Arial" w:ascii="Calibri" w:hAnsi="Calibri"/>
+                <w:kern w:val="0"/>
+                <w:sz w:val="24"/>
+                <w:lang w:val="en-GB" w:eastAsia="en-US" w:bidi="ar-SA"/>
+              </w:rPr>
+              <w:t>BrowserActivity.java (feature #3)</w:t>
             </w:r>
           </w:p>
         </w:tc>
@@ -3378,7 +3701,7 @@
           <w:sz w:val="24"/>
           <w:lang w:val="en-GB"/>
         </w:rPr>
-        <w:t>EXTRA FEATURES NOT PERTAINING AN .xml OR .java FILE/NOTES ON EXTRA FEATURES ABOVE:</w:t>
+        <w:t>EXTRA FEATURES NOT PERTAINING AN .xml OR .java FILE/NOTES ON EXTRA FEATURES ABOVE (see checklist for feature number):</w:t>
       </w:r>
     </w:p>
     <w:p>
@@ -3414,12 +3737,23 @@
       <w:r>
         <w:rPr>
           <w:rFonts w:cs="Arial" w:ascii="Calibri" w:hAnsi="Calibri"/>
+          <w:b/>
+          <w:bCs/>
+          <w:sz w:val="24"/>
+          <w:u w:val="single"/>
+          <w:lang w:val="en-GB"/>
+        </w:rPr>
+        <w:t>1.</w:t>
+      </w:r>
+      <w:r>
+        <w:rPr>
+          <w:rFonts w:cs="Arial" w:ascii="Calibri" w:hAnsi="Calibri"/>
           <w:b w:val="false"/>
           <w:bCs w:val="false"/>
           <w:sz w:val="24"/>
           <w:lang w:val="en-GB"/>
         </w:rPr>
-        <w:t>- Changed the app icon to a custom image through File → New → Image asset and then modifying AndroidManifest.xml</w:t>
+        <w:t xml:space="preserve"> Changed the app icon to a custom image through File → New → Image asset and then modifying AndroidManifest.xml</w:t>
       </w:r>
     </w:p>
     <w:p>
@@ -3429,10 +3763,22 @@
           <w:rFonts w:ascii="Calibri" w:hAnsi="Calibri" w:cs="Arial" w:asciiTheme="minorHAnsi" w:hAnsiTheme="minorHAnsi"/>
           <w:b w:val="false"/>
           <w:bCs w:val="false"/>
-          <w:sz w:val="24"/>
-          <w:lang w:val="en-GB"/>
-        </w:rPr>
-      </w:pPr>
+          <w:color w:val="auto"/>
+          <w:sz w:val="24"/>
+          <w:lang w:val="en-GB"/>
+        </w:rPr>
+      </w:pPr>
+      <w:r>
+        <w:rPr>
+          <w:rFonts w:cs="Arial" w:ascii="Calibri" w:hAnsi="Calibri"/>
+          <w:b/>
+          <w:bCs/>
+          <w:sz w:val="24"/>
+          <w:u w:val="single"/>
+          <w:lang w:val="en-GB"/>
+        </w:rPr>
+        <w:t>2.</w:t>
+      </w:r>
       <w:r>
         <w:rPr>
           <w:rFonts w:cs="Arial" w:ascii="Calibri" w:hAnsi="Calibri"/>
@@ -3441,7 +3787,110 @@
           <w:sz w:val="24"/>
           <w:lang w:val="en-GB"/>
         </w:rPr>
-        <w:t>- Made the name you give at the beginning persistent by adding it to cache. If it’s the first time using the app on device → it will ask for a name; if you then close the app and open it again, it will go straight to HomeActivity and get the name from storage.</w:t>
+        <w:t xml:space="preserve"> Made the name you give at the beginning persistent by adding it to device storage. If it’s the first time using the app on device → it will ask for a name; if you then close the app and open it again, it will go straight to HomeActivity and get the name from storage. Deleting cache doesn’t remove the name from the device, as it’s stored in storage and not device, but deleting app data through phone settings forces the app to open FirstActivity again.</w:t>
+      </w:r>
+    </w:p>
+    <w:p>
+      <w:pPr>
+        <w:pStyle w:val="Normal"/>
+        <w:rPr>
+          <w:rFonts w:ascii="Calibri" w:hAnsi="Calibri" w:cs="Arial" w:asciiTheme="minorHAnsi" w:hAnsiTheme="minorHAnsi"/>
+          <w:b/>
+          <w:bCs/>
+          <w:sz w:val="24"/>
+          <w:u w:val="single"/>
+          <w:lang w:val="en-GB"/>
+        </w:rPr>
+      </w:pPr>
+      <w:r>
+        <w:rPr>
+          <w:rFonts w:cs="Arial" w:ascii="Calibri" w:hAnsi="Calibri"/>
+          <w:b/>
+          <w:bCs/>
+          <w:sz w:val="24"/>
+          <w:u w:val="single"/>
+          <w:lang w:val="en-GB"/>
+        </w:rPr>
+        <w:t>3.</w:t>
+      </w:r>
+      <w:r>
+        <w:rPr>
+          <w:rFonts w:cs="Arial" w:ascii="Calibri" w:hAnsi="Calibri"/>
+          <w:b w:val="false"/>
+          <w:bCs w:val="false"/>
+          <w:sz w:val="24"/>
+          <w:u w:val="none"/>
+          <w:lang w:val="en-GB"/>
+        </w:rPr>
+        <w:t xml:space="preserve"> Added a float action button on the top left part of the BrowserActivity so the user can return to HomeActivity easily. Used a custom back arrow SVG for the button downloaded from </w:t>
+      </w:r>
+      <w:hyperlink r:id="rId3">
+        <w:r>
+          <w:rPr>
+            <w:rStyle w:val="Hyperlink"/>
+            <w:rFonts w:cs="Arial" w:ascii="Calibri" w:hAnsi="Calibri"/>
+            <w:b w:val="false"/>
+            <w:bCs w:val="false"/>
+            <w:sz w:val="24"/>
+            <w:u w:val="none"/>
+            <w:lang w:val="en-GB"/>
+          </w:rPr>
+          <w:t>https://fonts.google.com/icons</w:t>
+        </w:r>
+      </w:hyperlink>
+      <w:r>
+        <w:rPr>
+          <w:rFonts w:cs="Arial" w:ascii="Calibri" w:hAnsi="Calibri"/>
+          <w:b w:val="false"/>
+          <w:bCs w:val="false"/>
+          <w:sz w:val="24"/>
+          <w:u w:val="none"/>
+          <w:lang w:val="en-GB"/>
+        </w:rPr>
+        <w:t>.</w:t>
+      </w:r>
+    </w:p>
+    <w:p>
+      <w:pPr>
+        <w:pStyle w:val="Normal"/>
+        <w:rPr>
+          <w:rFonts w:ascii="Calibri" w:hAnsi="Calibri" w:cs="Arial" w:asciiTheme="minorHAnsi" w:hAnsiTheme="minorHAnsi"/>
+          <w:b w:val="false"/>
+          <w:bCs w:val="false"/>
+          <w:sz w:val="24"/>
+          <w:u w:val="none"/>
+          <w:lang w:val="en-GB"/>
+        </w:rPr>
+      </w:pPr>
+      <w:r>
+        <w:rPr>
+          <w:rFonts w:cs="Arial" w:ascii="Calibri" w:hAnsi="Calibri"/>
+          <w:b w:val="false"/>
+          <w:bCs w:val="false"/>
+          <w:sz w:val="24"/>
+          <w:u w:val="none"/>
+          <w:lang w:val="en-GB"/>
+        </w:rPr>
+      </w:r>
+    </w:p>
+    <w:p>
+      <w:pPr>
+        <w:pStyle w:val="Normal"/>
+        <w:rPr>
+          <w:b w:val="false"/>
+          <w:bCs w:val="false"/>
+          <w:u w:val="none"/>
+        </w:rPr>
+      </w:pPr>
+      <w:r>
+        <w:rPr>
+          <w:rFonts w:cs="Arial" w:ascii="Calibri" w:hAnsi="Calibri"/>
+          <w:b/>
+          <w:bCs/>
+          <w:sz w:val="24"/>
+          <w:u w:val="single"/>
+          <w:lang w:val="en-GB"/>
+        </w:rPr>
       </w:r>
     </w:p>
     <w:sectPr>
@@ -4111,6 +4560,7 @@
     <w:rsid w:val="008e07c4"/>
     <w:pPr>
       <w:widowControl w:val="false"/>
+      <w:suppressAutoHyphens w:val="true"/>
       <w:bidi w:val="0"/>
       <w:spacing w:lineRule="auto" w:line="240" w:before="0" w:after="0"/>
       <w:jc w:val="left"/>
@@ -4144,6 +4594,13 @@
       <w:rFonts w:ascii="Tahoma" w:hAnsi="Tahoma" w:eastAsia="Times New Roman" w:cs="Tahoma"/>
       <w:sz w:val="16"/>
       <w:szCs w:val="16"/>
+    </w:rPr>
+  </w:style>
+  <w:style w:type="character" w:styleId="Hyperlink">
+    <w:name w:val="Hyperlink"/>
+    <w:rPr>
+      <w:color w:val="000080"/>
+      <w:u w:val="single"/>
     </w:rPr>
   </w:style>
   <w:style w:type="paragraph" w:styleId="Heading">

</xml_diff>

<commit_message>
added a settings page with a music switch, a SeekBar to control volume, and radio buttons in a RadioGroup to change the theme of the app. All of these except the volume are stored in the device's storage and persisted even if the app is manually closed.
</commit_message>
<xml_diff>
--- a/ASSIGNMENT 1 DESCRIPTION AND CHECKLIST.docx
+++ b/ASSIGNMENT 1 DESCRIPTION AND CHECKLIST.docx
@@ -2274,16 +2274,7 @@
                 <w:sz w:val="24"/>
                 <w:lang w:val="en-GB" w:eastAsia="en-US" w:bidi="ar-SA"/>
               </w:rPr>
-              <w:t xml:space="preserve">, </w:t>
-            </w:r>
-            <w:r>
-              <w:rPr>
-                <w:rFonts w:cs="Arial" w:ascii="Calibri" w:hAnsi="Calibri" w:asciiTheme="minorHAnsi" w:hAnsiTheme="minorHAnsi"/>
-                <w:kern w:val="0"/>
-                <w:sz w:val="24"/>
-                <w:lang w:val="en-GB" w:eastAsia="en-US" w:bidi="ar-SA"/>
-              </w:rPr>
-              <w:t>activity_browser.xml</w:t>
+              <w:t>, activity_browser.xml</w:t>
             </w:r>
           </w:p>
         </w:tc>
@@ -2390,7 +2381,38 @@
                 <w:sz w:val="24"/>
                 <w:lang w:val="en-GB" w:eastAsia="en-US" w:bidi="ar-SA"/>
               </w:rPr>
-              <w:t xml:space="preserve">, </w:t>
+              <w:t>, activity_browser.xml</w:t>
+            </w:r>
+          </w:p>
+        </w:tc>
+        <w:tc>
+          <w:tcPr>
+            <w:tcW w:w="4046" w:type="dxa"/>
+            <w:tcBorders/>
+            <w:vAlign w:val="center"/>
+          </w:tcPr>
+          <w:p>
+            <w:pPr>
+              <w:pStyle w:val="ListParagraph"/>
+              <w:suppressAutoHyphens w:val="true"/>
+              <w:spacing w:before="0" w:after="0"/>
+              <w:ind w:left="0"/>
+              <w:contextualSpacing/>
+              <w:jc w:val="left"/>
+              <w:rPr>
+                <w:rFonts w:ascii="Calibri" w:hAnsi="Calibri" w:cs="Arial" w:asciiTheme="minorHAnsi" w:hAnsiTheme="minorHAnsi"/>
+                <w:sz w:val="24"/>
+                <w:lang w:val="en-GB"/>
+              </w:rPr>
+            </w:pPr>
+            <w:r>
+              <w:rPr>
+                <w:rFonts w:cs="Arial" w:ascii="Calibri" w:hAnsi="Calibri"/>
+                <w:kern w:val="0"/>
+                <w:sz w:val="24"/>
+                <w:lang w:val="en-GB" w:eastAsia="en-US" w:bidi="ar-SA"/>
+              </w:rPr>
+              <w:t>FirstActivity.java</w:t>
             </w:r>
             <w:r>
               <w:rPr>
@@ -2399,56 +2421,7 @@
                 <w:sz w:val="24"/>
                 <w:lang w:val="en-GB" w:eastAsia="en-US" w:bidi="ar-SA"/>
               </w:rPr>
-              <w:t>activity_browser.xml</w:t>
-            </w:r>
-          </w:p>
-        </w:tc>
-        <w:tc>
-          <w:tcPr>
-            <w:tcW w:w="4046" w:type="dxa"/>
-            <w:tcBorders/>
-            <w:vAlign w:val="center"/>
-          </w:tcPr>
-          <w:p>
-            <w:pPr>
-              <w:pStyle w:val="ListParagraph"/>
-              <w:suppressAutoHyphens w:val="true"/>
-              <w:spacing w:before="0" w:after="0"/>
-              <w:ind w:left="0"/>
-              <w:contextualSpacing/>
-              <w:jc w:val="left"/>
-              <w:rPr>
-                <w:rFonts w:ascii="Calibri" w:hAnsi="Calibri" w:cs="Arial" w:asciiTheme="minorHAnsi" w:hAnsiTheme="minorHAnsi"/>
-                <w:sz w:val="24"/>
-                <w:lang w:val="en-GB"/>
-              </w:rPr>
-            </w:pPr>
-            <w:r>
-              <w:rPr>
-                <w:rFonts w:cs="Arial" w:ascii="Calibri" w:hAnsi="Calibri"/>
-                <w:kern w:val="0"/>
-                <w:sz w:val="24"/>
-                <w:lang w:val="en-GB" w:eastAsia="en-US" w:bidi="ar-SA"/>
-              </w:rPr>
-              <w:t>FirstActivity.java</w:t>
-            </w:r>
-            <w:r>
-              <w:rPr>
-                <w:rFonts w:cs="Arial" w:ascii="Calibri" w:hAnsi="Calibri" w:asciiTheme="minorHAnsi" w:hAnsiTheme="minorHAnsi"/>
-                <w:kern w:val="0"/>
-                <w:sz w:val="24"/>
-                <w:lang w:val="en-GB" w:eastAsia="en-US" w:bidi="ar-SA"/>
-              </w:rPr>
-              <w:t xml:space="preserve">, </w:t>
-            </w:r>
-            <w:r>
-              <w:rPr>
-                <w:rFonts w:cs="Arial" w:ascii="Calibri" w:hAnsi="Calibri" w:asciiTheme="minorHAnsi" w:hAnsiTheme="minorHAnsi"/>
-                <w:kern w:val="0"/>
-                <w:sz w:val="24"/>
-                <w:lang w:val="en-GB" w:eastAsia="en-US" w:bidi="ar-SA"/>
-              </w:rPr>
-              <w:t>BrowserActivity.java</w:t>
+              <w:t>, BrowserActivity.java</w:t>
             </w:r>
           </w:p>
         </w:tc>
@@ -2515,6 +2488,7 @@
                 <w:sz w:val="24"/>
                 <w:lang w:val="en-GB"/>
               </w:rPr>
+              <w:t>content_settings.xml</w:t>
             </w:r>
           </w:p>
         </w:tc>
@@ -2544,6 +2518,7 @@
                 <w:sz w:val="24"/>
                 <w:lang w:val="en-GB"/>
               </w:rPr>
+              <w:t>SettingsActivity.java</w:t>
             </w:r>
           </w:p>
         </w:tc>
@@ -2705,6 +2680,7 @@
                 <w:sz w:val="24"/>
                 <w:lang w:val="en-GB"/>
               </w:rPr>
+              <w:t>content_settings.xml</w:t>
             </w:r>
           </w:p>
         </w:tc>
@@ -2734,6 +2710,7 @@
                 <w:sz w:val="24"/>
                 <w:lang w:val="en-GB"/>
               </w:rPr>
+              <w:t>SettingsActivity.java</w:t>
             </w:r>
           </w:p>
         </w:tc>
@@ -3480,9 +3457,8 @@
               <w:rPr>
                 <w:rFonts w:cs="Arial" w:ascii="Calibri" w:hAnsi="Calibri"/>
                 <w:b/>
-                <w:kern w:val="0"/>
-                <w:sz w:val="24"/>
-                <w:lang w:val="en-GB" w:eastAsia="en-US" w:bidi="ar-SA"/>
+                <w:sz w:val="24"/>
+                <w:lang w:val="en-GB"/>
               </w:rPr>
             </w:r>
           </w:p>
@@ -3664,6 +3640,310 @@
           </w:p>
         </w:tc>
       </w:tr>
+      <w:tr>
+        <w:trPr/>
+        <w:tc>
+          <w:tcPr>
+            <w:tcW w:w="4426" w:type="dxa"/>
+            <w:tcBorders>
+              <w:top w:val="nil"/>
+            </w:tcBorders>
+          </w:tcPr>
+          <w:p>
+            <w:pPr>
+              <w:pStyle w:val="ListParagraph"/>
+              <w:suppressAutoHyphens w:val="true"/>
+              <w:spacing w:before="0" w:after="0"/>
+              <w:ind w:left="0"/>
+              <w:contextualSpacing/>
+              <w:jc w:val="left"/>
+              <w:rPr>
+                <w:b/>
+                <w:bCs/>
+                <w:sz w:val="24"/>
+                <w:szCs w:val="24"/>
+              </w:rPr>
+            </w:pPr>
+            <w:r>
+              <w:rPr>
+                <w:b/>
+                <w:bCs/>
+                <w:kern w:val="0"/>
+                <w:sz w:val="24"/>
+                <w:szCs w:val="24"/>
+                <w:lang w:eastAsia="en-US" w:bidi="ar-SA"/>
+              </w:rPr>
+              <w:t>EXTRA DESIGN/IMPLEMENTATION FEATURES</w:t>
+            </w:r>
+          </w:p>
+        </w:tc>
+        <w:tc>
+          <w:tcPr>
+            <w:tcW w:w="4849" w:type="dxa"/>
+            <w:tcBorders>
+              <w:top w:val="nil"/>
+            </w:tcBorders>
+            <w:vAlign w:val="center"/>
+          </w:tcPr>
+          <w:p>
+            <w:pPr>
+              <w:pStyle w:val="ListParagraph"/>
+              <w:suppressAutoHyphens w:val="true"/>
+              <w:spacing w:before="0" w:after="0"/>
+              <w:ind w:left="0"/>
+              <w:contextualSpacing/>
+              <w:jc w:val="left"/>
+              <w:rPr>
+                <w:rFonts w:ascii="Calibri" w:hAnsi="Calibri" w:cs="Arial" w:asciiTheme="minorHAnsi" w:hAnsiTheme="minorHAnsi"/>
+                <w:sz w:val="24"/>
+                <w:lang w:val="en-GB"/>
+              </w:rPr>
+            </w:pPr>
+            <w:r>
+              <w:rPr>
+                <w:rFonts w:cs="Arial" w:ascii="Calibri" w:hAnsi="Calibri"/>
+                <w:sz w:val="24"/>
+                <w:lang w:val="en-GB"/>
+              </w:rPr>
+              <w:t>content_settings.xml (features #5, #6 and #7)</w:t>
+            </w:r>
+          </w:p>
+        </w:tc>
+        <w:tc>
+          <w:tcPr>
+            <w:tcW w:w="4046" w:type="dxa"/>
+            <w:tcBorders>
+              <w:top w:val="nil"/>
+            </w:tcBorders>
+            <w:vAlign w:val="center"/>
+          </w:tcPr>
+          <w:p>
+            <w:pPr>
+              <w:pStyle w:val="ListParagraph"/>
+              <w:suppressAutoHyphens w:val="true"/>
+              <w:spacing w:before="0" w:after="0"/>
+              <w:ind w:left="0"/>
+              <w:contextualSpacing/>
+              <w:jc w:val="left"/>
+              <w:rPr>
+                <w:rFonts w:ascii="Calibri" w:hAnsi="Calibri" w:cs="Arial" w:asciiTheme="minorHAnsi" w:hAnsiTheme="minorHAnsi"/>
+                <w:sz w:val="24"/>
+                <w:lang w:val="en-GB"/>
+              </w:rPr>
+            </w:pPr>
+            <w:r>
+              <w:rPr>
+                <w:rFonts w:cs="Arial" w:ascii="Calibri" w:hAnsi="Calibri"/>
+                <w:sz w:val="24"/>
+                <w:lang w:val="en-GB"/>
+              </w:rPr>
+              <w:t>SettingsActivity.java (features #4 and #6)</w:t>
+            </w:r>
+          </w:p>
+        </w:tc>
+      </w:tr>
+      <w:tr>
+        <w:trPr/>
+        <w:tc>
+          <w:tcPr>
+            <w:tcW w:w="4426" w:type="dxa"/>
+            <w:tcBorders>
+              <w:top w:val="nil"/>
+            </w:tcBorders>
+          </w:tcPr>
+          <w:p>
+            <w:pPr>
+              <w:pStyle w:val="ListParagraph"/>
+              <w:suppressAutoHyphens w:val="true"/>
+              <w:spacing w:before="0" w:after="0"/>
+              <w:ind w:left="0"/>
+              <w:contextualSpacing/>
+              <w:jc w:val="left"/>
+              <w:rPr>
+                <w:b/>
+                <w:bCs/>
+                <w:sz w:val="24"/>
+                <w:szCs w:val="24"/>
+              </w:rPr>
+            </w:pPr>
+            <w:r>
+              <w:rPr>
+                <w:b/>
+                <w:bCs/>
+                <w:kern w:val="0"/>
+                <w:sz w:val="24"/>
+                <w:szCs w:val="24"/>
+                <w:lang w:eastAsia="en-US" w:bidi="ar-SA"/>
+              </w:rPr>
+              <w:t>EXTRA DESIGN/IMPLEMENTATION FEATURES</w:t>
+            </w:r>
+          </w:p>
+        </w:tc>
+        <w:tc>
+          <w:tcPr>
+            <w:tcW w:w="4849" w:type="dxa"/>
+            <w:tcBorders>
+              <w:top w:val="nil"/>
+            </w:tcBorders>
+            <w:vAlign w:val="center"/>
+          </w:tcPr>
+          <w:p>
+            <w:pPr>
+              <w:pStyle w:val="ListParagraph"/>
+              <w:suppressAutoHyphens w:val="true"/>
+              <w:spacing w:before="0" w:after="0"/>
+              <w:ind w:left="0"/>
+              <w:contextualSpacing/>
+              <w:jc w:val="left"/>
+              <w:rPr>
+                <w:rFonts w:ascii="Calibri" w:hAnsi="Calibri" w:cs="Arial" w:asciiTheme="minorHAnsi" w:hAnsiTheme="minorHAnsi"/>
+                <w:sz w:val="24"/>
+                <w:lang w:val="en-GB"/>
+              </w:rPr>
+            </w:pPr>
+            <w:r>
+              <w:rPr>
+                <w:rFonts w:cs="Arial" w:ascii="Calibri" w:hAnsi="Calibri"/>
+                <w:sz w:val="24"/>
+                <w:lang w:val="en-GB"/>
+              </w:rPr>
+            </w:r>
+          </w:p>
+        </w:tc>
+        <w:tc>
+          <w:tcPr>
+            <w:tcW w:w="4046" w:type="dxa"/>
+            <w:tcBorders>
+              <w:top w:val="nil"/>
+            </w:tcBorders>
+            <w:vAlign w:val="center"/>
+          </w:tcPr>
+          <w:p>
+            <w:pPr>
+              <w:pStyle w:val="ListParagraph"/>
+              <w:suppressAutoHyphens w:val="true"/>
+              <w:spacing w:before="0" w:after="0"/>
+              <w:ind w:left="0"/>
+              <w:contextualSpacing/>
+              <w:jc w:val="left"/>
+              <w:rPr>
+                <w:rFonts w:ascii="Calibri" w:hAnsi="Calibri" w:cs="Arial" w:asciiTheme="minorHAnsi" w:hAnsiTheme="minorHAnsi"/>
+                <w:sz w:val="24"/>
+                <w:lang w:val="en-GB"/>
+              </w:rPr>
+            </w:pPr>
+            <w:r>
+              <w:rPr>
+                <w:rFonts w:cs="Arial" w:ascii="Calibri" w:hAnsi="Calibri"/>
+                <w:sz w:val="24"/>
+                <w:lang w:val="en-GB"/>
+              </w:rPr>
+              <w:t>MusicService.java + HomeActivity.java + SettingsActivity.java (feature #5)</w:t>
+            </w:r>
+          </w:p>
+        </w:tc>
+      </w:tr>
+      <w:tr>
+        <w:trPr/>
+        <w:tc>
+          <w:tcPr>
+            <w:tcW w:w="4426" w:type="dxa"/>
+            <w:tcBorders>
+              <w:top w:val="nil"/>
+            </w:tcBorders>
+          </w:tcPr>
+          <w:p>
+            <w:pPr>
+              <w:pStyle w:val="ListParagraph"/>
+              <w:suppressAutoHyphens w:val="true"/>
+              <w:spacing w:before="0" w:after="0"/>
+              <w:ind w:left="0"/>
+              <w:contextualSpacing/>
+              <w:jc w:val="left"/>
+              <w:rPr>
+                <w:b/>
+                <w:bCs/>
+                <w:sz w:val="24"/>
+                <w:szCs w:val="24"/>
+              </w:rPr>
+            </w:pPr>
+            <w:r>
+              <w:rPr>
+                <w:b/>
+                <w:bCs/>
+                <w:kern w:val="0"/>
+                <w:sz w:val="24"/>
+                <w:szCs w:val="24"/>
+                <w:lang w:eastAsia="en-US" w:bidi="ar-SA"/>
+              </w:rPr>
+              <w:t>EXTRA DESIGN/IMPLEMENTATION FEATURES</w:t>
+            </w:r>
+          </w:p>
+        </w:tc>
+        <w:tc>
+          <w:tcPr>
+            <w:tcW w:w="4849" w:type="dxa"/>
+            <w:tcBorders>
+              <w:top w:val="nil"/>
+            </w:tcBorders>
+            <w:vAlign w:val="center"/>
+          </w:tcPr>
+          <w:p>
+            <w:pPr>
+              <w:pStyle w:val="ListParagraph"/>
+              <w:suppressAutoHyphens w:val="true"/>
+              <w:spacing w:before="0" w:after="0"/>
+              <w:ind w:left="0"/>
+              <w:contextualSpacing/>
+              <w:jc w:val="left"/>
+              <w:rPr>
+                <w:rFonts w:ascii="Calibri" w:hAnsi="Calibri" w:cs="Arial" w:asciiTheme="minorHAnsi" w:hAnsiTheme="minorHAnsi"/>
+                <w:sz w:val="24"/>
+                <w:lang w:val="en-GB"/>
+              </w:rPr>
+            </w:pPr>
+            <w:r>
+              <w:rPr>
+                <w:rFonts w:cs="Arial" w:ascii="Calibri" w:hAnsi="Calibri"/>
+                <w:sz w:val="24"/>
+                <w:lang w:val="en-GB"/>
+              </w:rPr>
+            </w:r>
+          </w:p>
+        </w:tc>
+        <w:tc>
+          <w:tcPr>
+            <w:tcW w:w="4046" w:type="dxa"/>
+            <w:tcBorders>
+              <w:top w:val="nil"/>
+            </w:tcBorders>
+            <w:vAlign w:val="center"/>
+          </w:tcPr>
+          <w:p>
+            <w:pPr>
+              <w:pStyle w:val="ListParagraph"/>
+              <w:suppressAutoHyphens w:val="true"/>
+              <w:spacing w:before="0" w:after="0"/>
+              <w:ind w:left="0"/>
+              <w:contextualSpacing/>
+              <w:jc w:val="left"/>
+              <w:rPr>
+                <w:rFonts w:ascii="Calibri" w:hAnsi="Calibri" w:cs="Arial" w:asciiTheme="minorHAnsi" w:hAnsiTheme="minorHAnsi"/>
+                <w:sz w:val="24"/>
+                <w:lang w:val="en-GB"/>
+              </w:rPr>
+            </w:pPr>
+            <w:r>
+              <w:rPr>
+                <w:rFonts w:cs="Arial" w:ascii="Calibri" w:hAnsi="Calibri"/>
+                <w:sz w:val="24"/>
+                <w:lang w:val="en-GB"/>
+              </w:rPr>
+              <w:t>HomeActivity.java + SettingsActivity.java (feature #7)</w:t>
+            </w:r>
+          </w:p>
+        </w:tc>
+      </w:tr>
     </w:tbl>
     <w:p>
       <w:pPr>
@@ -3754,6 +4034,27 @@
           <w:lang w:val="en-GB"/>
         </w:rPr>
         <w:t xml:space="preserve"> Changed the app icon to a custom image through File → New → Image asset and then modifying AndroidManifest.xml</w:t>
+      </w:r>
+    </w:p>
+    <w:p>
+      <w:pPr>
+        <w:pStyle w:val="Normal"/>
+        <w:rPr>
+          <w:rFonts w:ascii="Calibri" w:hAnsi="Calibri" w:cs="Arial" w:asciiTheme="minorHAnsi" w:hAnsiTheme="minorHAnsi"/>
+          <w:b w:val="false"/>
+          <w:bCs w:val="false"/>
+          <w:sz w:val="24"/>
+          <w:lang w:val="en-GB"/>
+        </w:rPr>
+      </w:pPr>
+      <w:r>
+        <w:rPr>
+          <w:rFonts w:cs="Arial" w:ascii="Calibri" w:hAnsi="Calibri"/>
+          <w:b w:val="false"/>
+          <w:bCs w:val="false"/>
+          <w:sz w:val="24"/>
+          <w:lang w:val="en-GB"/>
+        </w:rPr>
       </w:r>
     </w:p>
     <w:p>
@@ -3787,31 +4088,7 @@
           <w:sz w:val="24"/>
           <w:lang w:val="en-GB"/>
         </w:rPr>
-        <w:t xml:space="preserve"> Made the name you give at the beginning persistent by adding it to device storage. If it’s the first time using the app on device → it will ask for a name; if you then close the app and open it again, it will go straight to HomeActivity and get the name from storage. Deleting cache doesn’t remove the name from the device, as it’s stored in storage and not device, but deleting app data through phone settings forces the app to open FirstActivity again.</w:t>
-      </w:r>
-    </w:p>
-    <w:p>
-      <w:pPr>
-        <w:pStyle w:val="Normal"/>
-        <w:rPr>
-          <w:rFonts w:ascii="Calibri" w:hAnsi="Calibri" w:cs="Arial" w:asciiTheme="minorHAnsi" w:hAnsiTheme="minorHAnsi"/>
-          <w:b/>
-          <w:bCs/>
-          <w:sz w:val="24"/>
-          <w:u w:val="single"/>
-          <w:lang w:val="en-GB"/>
-        </w:rPr>
-      </w:pPr>
-      <w:r>
-        <w:rPr>
-          <w:rFonts w:cs="Arial" w:ascii="Calibri" w:hAnsi="Calibri"/>
-          <w:b/>
-          <w:bCs/>
-          <w:sz w:val="24"/>
-          <w:u w:val="single"/>
-          <w:lang w:val="en-GB"/>
-        </w:rPr>
-        <w:t>3.</w:t>
+        <w:t xml:space="preserve"> Made the name you give at the beginning persistent by adding it to device storage. If it’s the first time using the app on device → it will ask for a name; if you then close the app and open it again, it will go straight to </w:t>
       </w:r>
       <w:r>
         <w:rPr>
@@ -3819,10 +4096,203 @@
           <w:b w:val="false"/>
           <w:bCs w:val="false"/>
           <w:sz w:val="24"/>
+          <w:lang w:val="en-GB"/>
+        </w:rPr>
+        <w:t>the</w:t>
+      </w:r>
+      <w:r>
+        <w:rPr>
+          <w:rFonts w:cs="Arial" w:ascii="Calibri" w:hAnsi="Calibri"/>
+          <w:b w:val="false"/>
+          <w:bCs w:val="false"/>
+          <w:sz w:val="24"/>
+          <w:lang w:val="en-GB"/>
+        </w:rPr>
+        <w:t xml:space="preserve"> Home </w:t>
+      </w:r>
+      <w:r>
+        <w:rPr>
+          <w:rFonts w:cs="Arial" w:ascii="Calibri" w:hAnsi="Calibri"/>
+          <w:b w:val="false"/>
+          <w:bCs w:val="false"/>
+          <w:sz w:val="24"/>
+          <w:lang w:val="en-GB"/>
+        </w:rPr>
+        <w:t>a</w:t>
+      </w:r>
+      <w:r>
+        <w:rPr>
+          <w:rFonts w:cs="Arial" w:ascii="Calibri" w:hAnsi="Calibri"/>
+          <w:b w:val="false"/>
+          <w:bCs w:val="false"/>
+          <w:sz w:val="24"/>
+          <w:lang w:val="en-GB"/>
+        </w:rPr>
+        <w:t xml:space="preserve">ctivity and get the name from storage. Deleting cache doesn’t remove the name from the device, as it’s stored in storage and not device, but deleting app data through phone settings forces the app to open </w:t>
+      </w:r>
+      <w:r>
+        <w:rPr>
+          <w:rFonts w:cs="Arial" w:ascii="Calibri" w:hAnsi="Calibri"/>
+          <w:b w:val="false"/>
+          <w:bCs w:val="false"/>
+          <w:sz w:val="24"/>
+          <w:lang w:val="en-GB"/>
+        </w:rPr>
+        <w:t xml:space="preserve">the </w:t>
+      </w:r>
+      <w:r>
+        <w:rPr>
+          <w:rFonts w:cs="Arial" w:ascii="Calibri" w:hAnsi="Calibri"/>
+          <w:b w:val="false"/>
+          <w:bCs w:val="false"/>
+          <w:sz w:val="24"/>
+          <w:lang w:val="en-GB"/>
+        </w:rPr>
+        <w:t>First</w:t>
+      </w:r>
+      <w:r>
+        <w:rPr>
+          <w:rFonts w:cs="Arial" w:ascii="Calibri" w:hAnsi="Calibri"/>
+          <w:b w:val="false"/>
+          <w:bCs w:val="false"/>
+          <w:sz w:val="24"/>
+          <w:lang w:val="en-GB"/>
+        </w:rPr>
+        <w:t xml:space="preserve"> a</w:t>
+      </w:r>
+      <w:r>
+        <w:rPr>
+          <w:rFonts w:cs="Arial" w:ascii="Calibri" w:hAnsi="Calibri"/>
+          <w:b w:val="false"/>
+          <w:bCs w:val="false"/>
+          <w:sz w:val="24"/>
+          <w:lang w:val="en-GB"/>
+        </w:rPr>
+        <w:t>ctivity again.</w:t>
+      </w:r>
+    </w:p>
+    <w:p>
+      <w:pPr>
+        <w:pStyle w:val="Normal"/>
+        <w:rPr>
+          <w:rFonts w:ascii="Calibri" w:hAnsi="Calibri" w:cs="Arial" w:asciiTheme="minorHAnsi" w:hAnsiTheme="minorHAnsi"/>
+          <w:b w:val="false"/>
+          <w:bCs w:val="false"/>
+          <w:color w:val="auto"/>
+          <w:sz w:val="24"/>
+          <w:lang w:val="en-GB"/>
+        </w:rPr>
+      </w:pPr>
+      <w:r>
+        <w:rPr>
+          <w:rFonts w:cs="Arial" w:ascii="Calibri" w:hAnsi="Calibri"/>
+          <w:b w:val="false"/>
+          <w:bCs w:val="false"/>
+          <w:color w:val="auto"/>
+          <w:sz w:val="24"/>
+          <w:lang w:val="en-GB"/>
+        </w:rPr>
+      </w:r>
+    </w:p>
+    <w:p>
+      <w:pPr>
+        <w:pStyle w:val="Normal"/>
+        <w:rPr>
+          <w:rFonts w:ascii="Calibri" w:hAnsi="Calibri" w:cs="Arial" w:asciiTheme="minorHAnsi" w:hAnsiTheme="minorHAnsi"/>
+          <w:b/>
+          <w:bCs/>
+          <w:sz w:val="24"/>
+          <w:u w:val="single"/>
+          <w:lang w:val="en-GB"/>
+        </w:rPr>
+      </w:pPr>
+      <w:r>
+        <w:rPr>
+          <w:rFonts w:cs="Arial" w:ascii="Calibri" w:hAnsi="Calibri"/>
+          <w:b/>
+          <w:bCs/>
+          <w:sz w:val="24"/>
+          <w:u w:val="single"/>
+          <w:lang w:val="en-GB"/>
+        </w:rPr>
+        <w:t>3.</w:t>
+      </w:r>
+      <w:r>
+        <w:rPr>
+          <w:rFonts w:cs="Arial" w:ascii="Calibri" w:hAnsi="Calibri"/>
+          <w:b w:val="false"/>
+          <w:bCs w:val="false"/>
+          <w:sz w:val="24"/>
           <w:u w:val="none"/>
           <w:lang w:val="en-GB"/>
         </w:rPr>
-        <w:t xml:space="preserve"> Added a float action button on the top left part of the BrowserActivity so the user can return to HomeActivity easily. Used a custom back arrow SVG for the button downloaded from </w:t>
+        <w:t xml:space="preserve"> Added a float action button on the top left part of the Browser </w:t>
+      </w:r>
+      <w:r>
+        <w:rPr>
+          <w:rFonts w:cs="Arial" w:ascii="Calibri" w:hAnsi="Calibri"/>
+          <w:b w:val="false"/>
+          <w:bCs w:val="false"/>
+          <w:sz w:val="24"/>
+          <w:u w:val="none"/>
+          <w:lang w:val="en-GB"/>
+        </w:rPr>
+        <w:t>a</w:t>
+      </w:r>
+      <w:r>
+        <w:rPr>
+          <w:rFonts w:cs="Arial" w:ascii="Calibri" w:hAnsi="Calibri"/>
+          <w:b w:val="false"/>
+          <w:bCs w:val="false"/>
+          <w:sz w:val="24"/>
+          <w:u w:val="none"/>
+          <w:lang w:val="en-GB"/>
+        </w:rPr>
+        <w:t xml:space="preserve">ctivity so the user can return to </w:t>
+      </w:r>
+      <w:r>
+        <w:rPr>
+          <w:rFonts w:cs="Arial" w:ascii="Calibri" w:hAnsi="Calibri"/>
+          <w:b w:val="false"/>
+          <w:bCs w:val="false"/>
+          <w:sz w:val="24"/>
+          <w:u w:val="none"/>
+          <w:lang w:val="en-GB"/>
+        </w:rPr>
+        <w:t xml:space="preserve">the </w:t>
+      </w:r>
+      <w:r>
+        <w:rPr>
+          <w:rFonts w:cs="Arial" w:ascii="Calibri" w:hAnsi="Calibri"/>
+          <w:b w:val="false"/>
+          <w:bCs w:val="false"/>
+          <w:sz w:val="24"/>
+          <w:u w:val="none"/>
+          <w:lang w:val="en-GB"/>
+        </w:rPr>
+        <w:t xml:space="preserve">Home </w:t>
+      </w:r>
+      <w:r>
+        <w:rPr>
+          <w:rFonts w:cs="Arial" w:ascii="Calibri" w:hAnsi="Calibri"/>
+          <w:b w:val="false"/>
+          <w:bCs w:val="false"/>
+          <w:sz w:val="24"/>
+          <w:u w:val="none"/>
+          <w:lang w:val="en-GB"/>
+        </w:rPr>
+        <w:t>a</w:t>
+      </w:r>
+      <w:r>
+        <w:rPr>
+          <w:rFonts w:cs="Arial" w:ascii="Calibri" w:hAnsi="Calibri"/>
+          <w:b w:val="false"/>
+          <w:bCs w:val="false"/>
+          <w:sz w:val="24"/>
+          <w:u w:val="none"/>
+          <w:lang w:val="en-GB"/>
+        </w:rPr>
+        <w:t xml:space="preserve">ctivity easily. Used a custom back arrow SVG for the button downloaded from </w:t>
       </w:r>
       <w:hyperlink r:id="rId3">
         <w:r>
@@ -3855,10 +4325,10 @@
         <w:pStyle w:val="Normal"/>
         <w:rPr>
           <w:rFonts w:ascii="Calibri" w:hAnsi="Calibri" w:cs="Arial" w:asciiTheme="minorHAnsi" w:hAnsiTheme="minorHAnsi"/>
-          <w:b w:val="false"/>
-          <w:bCs w:val="false"/>
-          <w:sz w:val="24"/>
-          <w:u w:val="none"/>
+          <w:b/>
+          <w:bCs/>
+          <w:sz w:val="24"/>
+          <w:u w:val="single"/>
           <w:lang w:val="en-GB"/>
         </w:rPr>
       </w:pPr>
@@ -3877,20 +4347,255 @@
       <w:pPr>
         <w:pStyle w:val="Normal"/>
         <w:rPr>
+          <w:rFonts w:ascii="Calibri" w:hAnsi="Calibri" w:cs="Arial"/>
+          <w:b/>
+          <w:bCs/>
+          <w:sz w:val="24"/>
+          <w:u w:val="single"/>
+          <w:lang w:val="en-GB"/>
+        </w:rPr>
+      </w:pPr>
+      <w:r>
+        <w:rPr>
+          <w:rFonts w:cs="Arial" w:ascii="Calibri" w:hAnsi="Calibri"/>
+          <w:b/>
+          <w:bCs/>
+          <w:sz w:val="24"/>
+          <w:u w:val="single"/>
+          <w:lang w:val="en-GB"/>
+        </w:rPr>
+        <w:t>4.</w:t>
+      </w:r>
+      <w:r>
+        <w:rPr>
+          <w:rFonts w:cs="Arial" w:ascii="Calibri" w:hAnsi="Calibri"/>
           <w:b w:val="false"/>
           <w:bCs w:val="false"/>
+          <w:sz w:val="24"/>
           <w:u w:val="none"/>
+          <w:lang w:val="en-GB"/>
+        </w:rPr>
+        <w:t xml:space="preserve"> Created a custom name for the Settings activity toolbar, and added a “back” arrow in the top left corner to return to the Home activity.</w:t>
+      </w:r>
+    </w:p>
+    <w:p>
+      <w:pPr>
+        <w:pStyle w:val="Normal"/>
+        <w:rPr>
+          <w:rFonts w:ascii="Calibri" w:hAnsi="Calibri" w:cs="Arial"/>
+          <w:b w:val="false"/>
+          <w:bCs w:val="false"/>
+          <w:sz w:val="24"/>
+          <w:u w:val="none"/>
+          <w:lang w:val="en-GB"/>
         </w:rPr>
       </w:pPr>
       <w:r>
         <w:rPr>
           <w:rFonts w:cs="Arial" w:ascii="Calibri" w:hAnsi="Calibri"/>
+          <w:b w:val="false"/>
+          <w:bCs w:val="false"/>
+          <w:sz w:val="24"/>
+          <w:u w:val="none"/>
+          <w:lang w:val="en-GB"/>
+        </w:rPr>
+      </w:r>
+    </w:p>
+    <w:p>
+      <w:pPr>
+        <w:pStyle w:val="Normal"/>
+        <w:rPr>
+          <w:rFonts w:ascii="Calibri" w:hAnsi="Calibri"/>
           <w:b/>
           <w:bCs/>
           <w:sz w:val="24"/>
+          <w:szCs w:val="24"/>
           <w:u w:val="single"/>
-          <w:lang w:val="en-GB"/>
-        </w:rPr>
+        </w:rPr>
+      </w:pPr>
+      <w:r>
+        <w:rPr>
+          <w:rFonts w:ascii="Calibri" w:hAnsi="Calibri"/>
+          <w:b/>
+          <w:bCs/>
+          <w:sz w:val="24"/>
+          <w:szCs w:val="24"/>
+          <w:u w:val="single"/>
+        </w:rPr>
+        <w:t>5.</w:t>
+      </w:r>
+      <w:r>
+        <w:rPr>
+          <w:rFonts w:ascii="Calibri" w:hAnsi="Calibri"/>
+          <w:b w:val="false"/>
+          <w:bCs w:val="false"/>
+          <w:sz w:val="24"/>
+          <w:szCs w:val="24"/>
+          <w:u w:val="none"/>
+        </w:rPr>
+        <w:t xml:space="preserve"> Created a MusicService.java service that starts playing music in the background when the switch is toggled in the settings. To ensure the music persists across screens and the state of the switch and text are synced, all operations are done in the onCreate method in SettingsActivity.java and the state of whether the switch is flipped or not is stored in the device’s storage. </w:t>
+      </w:r>
+      <w:r>
+        <w:rPr>
+          <w:rFonts w:ascii="Calibri" w:hAnsi="Calibri"/>
+          <w:b/>
+          <w:bCs/>
+          <w:color w:val="FF0000"/>
+          <w:sz w:val="24"/>
+          <w:szCs w:val="24"/>
+          <w:u w:val="single"/>
+        </w:rPr>
+        <w:t>NOTE</w:t>
+      </w:r>
+      <w:r>
+        <w:rPr>
+          <w:rFonts w:ascii="Calibri" w:hAnsi="Calibri"/>
+          <w:b w:val="false"/>
+          <w:bCs w:val="false"/>
+          <w:color w:val="FF0000"/>
+          <w:sz w:val="24"/>
+          <w:szCs w:val="24"/>
+          <w:u w:val="none"/>
+        </w:rPr>
+        <w:t xml:space="preserve">: </w:t>
+      </w:r>
+      <w:r>
+        <w:rPr>
+          <w:rFonts w:ascii="Calibri" w:hAnsi="Calibri"/>
+          <w:b w:val="false"/>
+          <w:bCs w:val="false"/>
+          <w:color w:val="auto"/>
+          <w:sz w:val="24"/>
+          <w:szCs w:val="24"/>
+          <w:u w:val="none"/>
+        </w:rPr>
+        <w:t>This feature doesn’t seem to work very well on the simulation device in Android studio, but it works perfectly well on my own phone that I tested this app with. In the simulation, when the app is manually closed, music doesn’t start automatically, but on my own device it does, as it theoretically should, so I chalk it up to being a simulation issue.</w:t>
+      </w:r>
+    </w:p>
+    <w:p>
+      <w:pPr>
+        <w:pStyle w:val="Normal"/>
+        <w:rPr>
+          <w:rFonts w:ascii="Calibri" w:hAnsi="Calibri"/>
+          <w:b w:val="false"/>
+          <w:bCs w:val="false"/>
+          <w:color w:val="auto"/>
+          <w:sz w:val="24"/>
+          <w:szCs w:val="24"/>
+          <w:u w:val="none"/>
+        </w:rPr>
+      </w:pPr>
+      <w:r>
+        <w:rPr>
+          <w:rFonts w:ascii="Calibri" w:hAnsi="Calibri"/>
+          <w:b w:val="false"/>
+          <w:bCs w:val="false"/>
+          <w:color w:val="auto"/>
+          <w:sz w:val="24"/>
+          <w:szCs w:val="24"/>
+          <w:u w:val="none"/>
+        </w:rPr>
+      </w:r>
+    </w:p>
+    <w:p>
+      <w:pPr>
+        <w:pStyle w:val="Normal"/>
+        <w:rPr>
+          <w:rFonts w:ascii="Calibri" w:hAnsi="Calibri"/>
+          <w:b/>
+          <w:bCs/>
+          <w:color w:val="auto"/>
+          <w:sz w:val="24"/>
+          <w:szCs w:val="24"/>
+          <w:u w:val="single"/>
+        </w:rPr>
+      </w:pPr>
+      <w:r>
+        <w:rPr>
+          <w:rFonts w:ascii="Calibri" w:hAnsi="Calibri"/>
+          <w:b/>
+          <w:bCs/>
+          <w:color w:val="auto"/>
+          <w:sz w:val="24"/>
+          <w:szCs w:val="24"/>
+          <w:u w:val="single"/>
+        </w:rPr>
+        <w:t>6.</w:t>
+      </w:r>
+      <w:r>
+        <w:rPr>
+          <w:rFonts w:ascii="Calibri" w:hAnsi="Calibri"/>
+          <w:b w:val="false"/>
+          <w:bCs w:val="false"/>
+          <w:color w:val="auto"/>
+          <w:sz w:val="24"/>
+          <w:szCs w:val="24"/>
+          <w:u w:val="none"/>
+        </w:rPr>
+        <w:t xml:space="preserve"> Added a SeekBar slider in content_settings.xml that controls the volume of the mediaPlayer from feature #5’s Music Service. Originally I made it so the progress directly dictated the volume, but as humans perceive volume in a logarithmic way instead of linearly, I made the volume formula in the seekBar listener in the Settings activity more refined.</w:t>
+      </w:r>
+    </w:p>
+    <w:p>
+      <w:pPr>
+        <w:pStyle w:val="Normal"/>
+        <w:rPr>
+          <w:rFonts w:ascii="Calibri" w:hAnsi="Calibri"/>
+          <w:b w:val="false"/>
+          <w:bCs w:val="false"/>
+          <w:color w:val="auto"/>
+          <w:sz w:val="24"/>
+          <w:szCs w:val="24"/>
+          <w:u w:val="none"/>
+        </w:rPr>
+      </w:pPr>
+      <w:r>
+        <w:rPr>
+          <w:rFonts w:ascii="Calibri" w:hAnsi="Calibri"/>
+          <w:b w:val="false"/>
+          <w:bCs w:val="false"/>
+          <w:color w:val="auto"/>
+          <w:sz w:val="24"/>
+          <w:szCs w:val="24"/>
+          <w:u w:val="none"/>
+        </w:rPr>
+      </w:r>
+    </w:p>
+    <w:p>
+      <w:pPr>
+        <w:pStyle w:val="Normal"/>
+        <w:rPr>
+          <w:rFonts w:ascii="Calibri" w:hAnsi="Calibri"/>
+          <w:b/>
+          <w:bCs/>
+          <w:color w:val="auto"/>
+          <w:sz w:val="24"/>
+          <w:szCs w:val="24"/>
+          <w:u w:val="single"/>
+        </w:rPr>
+      </w:pPr>
+      <w:r>
+        <w:rPr>
+          <w:rFonts w:ascii="Calibri" w:hAnsi="Calibri"/>
+          <w:b/>
+          <w:bCs/>
+          <w:color w:val="auto"/>
+          <w:sz w:val="24"/>
+          <w:szCs w:val="24"/>
+          <w:u w:val="single"/>
+        </w:rPr>
+        <w:t>7.</w:t>
+      </w:r>
+      <w:r>
+        <w:rPr>
+          <w:rFonts w:ascii="Calibri" w:hAnsi="Calibri"/>
+          <w:b w:val="false"/>
+          <w:bCs w:val="false"/>
+          <w:color w:val="auto"/>
+          <w:sz w:val="24"/>
+          <w:szCs w:val="24"/>
+          <w:u w:val="none"/>
+        </w:rPr>
+        <w:t xml:space="preserve"> Added a RadioGroup to the Settings activity that changes the app’s theme. This preference is also stored in storage and is persisted on app close and reopen.</w:t>
       </w:r>
     </w:p>
     <w:sectPr>

</xml_diff>

<commit_message>
enabled javascript in webview in Browser Activity
</commit_message>
<xml_diff>
--- a/ASSIGNMENT 1 DESCRIPTION AND CHECKLIST.docx
+++ b/ASSIGNMENT 1 DESCRIPTION AND CHECKLIST.docx
@@ -4088,87 +4088,7 @@
           <w:sz w:val="24"/>
           <w:lang w:val="en-GB"/>
         </w:rPr>
-        <w:t xml:space="preserve"> Made the name you give at the beginning persistent by adding it to device storage. If it’s the first time using the app on device → it will ask for a name; if you then close the app and open it again, it will go straight to </w:t>
-      </w:r>
-      <w:r>
-        <w:rPr>
-          <w:rFonts w:cs="Arial" w:ascii="Calibri" w:hAnsi="Calibri"/>
-          <w:b w:val="false"/>
-          <w:bCs w:val="false"/>
-          <w:sz w:val="24"/>
-          <w:lang w:val="en-GB"/>
-        </w:rPr>
-        <w:t>the</w:t>
-      </w:r>
-      <w:r>
-        <w:rPr>
-          <w:rFonts w:cs="Arial" w:ascii="Calibri" w:hAnsi="Calibri"/>
-          <w:b w:val="false"/>
-          <w:bCs w:val="false"/>
-          <w:sz w:val="24"/>
-          <w:lang w:val="en-GB"/>
-        </w:rPr>
-        <w:t xml:space="preserve"> Home </w:t>
-      </w:r>
-      <w:r>
-        <w:rPr>
-          <w:rFonts w:cs="Arial" w:ascii="Calibri" w:hAnsi="Calibri"/>
-          <w:b w:val="false"/>
-          <w:bCs w:val="false"/>
-          <w:sz w:val="24"/>
-          <w:lang w:val="en-GB"/>
-        </w:rPr>
-        <w:t>a</w:t>
-      </w:r>
-      <w:r>
-        <w:rPr>
-          <w:rFonts w:cs="Arial" w:ascii="Calibri" w:hAnsi="Calibri"/>
-          <w:b w:val="false"/>
-          <w:bCs w:val="false"/>
-          <w:sz w:val="24"/>
-          <w:lang w:val="en-GB"/>
-        </w:rPr>
-        <w:t xml:space="preserve">ctivity and get the name from storage. Deleting cache doesn’t remove the name from the device, as it’s stored in storage and not device, but deleting app data through phone settings forces the app to open </w:t>
-      </w:r>
-      <w:r>
-        <w:rPr>
-          <w:rFonts w:cs="Arial" w:ascii="Calibri" w:hAnsi="Calibri"/>
-          <w:b w:val="false"/>
-          <w:bCs w:val="false"/>
-          <w:sz w:val="24"/>
-          <w:lang w:val="en-GB"/>
-        </w:rPr>
-        <w:t xml:space="preserve">the </w:t>
-      </w:r>
-      <w:r>
-        <w:rPr>
-          <w:rFonts w:cs="Arial" w:ascii="Calibri" w:hAnsi="Calibri"/>
-          <w:b w:val="false"/>
-          <w:bCs w:val="false"/>
-          <w:sz w:val="24"/>
-          <w:lang w:val="en-GB"/>
-        </w:rPr>
-        <w:t>First</w:t>
-      </w:r>
-      <w:r>
-        <w:rPr>
-          <w:rFonts w:cs="Arial" w:ascii="Calibri" w:hAnsi="Calibri"/>
-          <w:b w:val="false"/>
-          <w:bCs w:val="false"/>
-          <w:sz w:val="24"/>
-          <w:lang w:val="en-GB"/>
-        </w:rPr>
-        <w:t xml:space="preserve"> a</w:t>
-      </w:r>
-      <w:r>
-        <w:rPr>
-          <w:rFonts w:cs="Arial" w:ascii="Calibri" w:hAnsi="Calibri"/>
-          <w:b w:val="false"/>
-          <w:bCs w:val="false"/>
-          <w:sz w:val="24"/>
-          <w:lang w:val="en-GB"/>
-        </w:rPr>
-        <w:t>ctivity again.</w:t>
+        <w:t xml:space="preserve"> Made the name you give at the beginning persistent by adding it to device storage. If it’s the first time using the app on device → it will ask for a name; if you then close the app and open it again, it will go straight to the Home activity and get the name from storage. Deleting cache doesn’t remove the name from the device, as it’s stored in storage and not device, but deleting app data through phone settings forces the app to open the First activity again.</w:t>
       </w:r>
     </w:p>
     <w:p>
@@ -4226,73 +4146,7 @@
           <w:u w:val="none"/>
           <w:lang w:val="en-GB"/>
         </w:rPr>
-        <w:t xml:space="preserve"> Added a float action button on the top left part of the Browser </w:t>
-      </w:r>
-      <w:r>
-        <w:rPr>
-          <w:rFonts w:cs="Arial" w:ascii="Calibri" w:hAnsi="Calibri"/>
-          <w:b w:val="false"/>
-          <w:bCs w:val="false"/>
-          <w:sz w:val="24"/>
-          <w:u w:val="none"/>
-          <w:lang w:val="en-GB"/>
-        </w:rPr>
-        <w:t>a</w:t>
-      </w:r>
-      <w:r>
-        <w:rPr>
-          <w:rFonts w:cs="Arial" w:ascii="Calibri" w:hAnsi="Calibri"/>
-          <w:b w:val="false"/>
-          <w:bCs w:val="false"/>
-          <w:sz w:val="24"/>
-          <w:u w:val="none"/>
-          <w:lang w:val="en-GB"/>
-        </w:rPr>
-        <w:t xml:space="preserve">ctivity so the user can return to </w:t>
-      </w:r>
-      <w:r>
-        <w:rPr>
-          <w:rFonts w:cs="Arial" w:ascii="Calibri" w:hAnsi="Calibri"/>
-          <w:b w:val="false"/>
-          <w:bCs w:val="false"/>
-          <w:sz w:val="24"/>
-          <w:u w:val="none"/>
-          <w:lang w:val="en-GB"/>
-        </w:rPr>
-        <w:t xml:space="preserve">the </w:t>
-      </w:r>
-      <w:r>
-        <w:rPr>
-          <w:rFonts w:cs="Arial" w:ascii="Calibri" w:hAnsi="Calibri"/>
-          <w:b w:val="false"/>
-          <w:bCs w:val="false"/>
-          <w:sz w:val="24"/>
-          <w:u w:val="none"/>
-          <w:lang w:val="en-GB"/>
-        </w:rPr>
-        <w:t xml:space="preserve">Home </w:t>
-      </w:r>
-      <w:r>
-        <w:rPr>
-          <w:rFonts w:cs="Arial" w:ascii="Calibri" w:hAnsi="Calibri"/>
-          <w:b w:val="false"/>
-          <w:bCs w:val="false"/>
-          <w:sz w:val="24"/>
-          <w:u w:val="none"/>
-          <w:lang w:val="en-GB"/>
-        </w:rPr>
-        <w:t>a</w:t>
-      </w:r>
-      <w:r>
-        <w:rPr>
-          <w:rFonts w:cs="Arial" w:ascii="Calibri" w:hAnsi="Calibri"/>
-          <w:b w:val="false"/>
-          <w:bCs w:val="false"/>
-          <w:sz w:val="24"/>
-          <w:u w:val="none"/>
-          <w:lang w:val="en-GB"/>
-        </w:rPr>
-        <w:t xml:space="preserve">ctivity easily. Used a custom back arrow SVG for the button downloaded from </w:t>
+        <w:t xml:space="preserve"> Added a float action button on the top left part of the Browser activity so the user can return to the Home activity easily. Used a custom back arrow SVG for the button downloaded from </w:t>
       </w:r>
       <w:hyperlink r:id="rId3">
         <w:r>
@@ -4335,10 +4189,10 @@
       <w:r>
         <w:rPr>
           <w:rFonts w:cs="Arial" w:ascii="Calibri" w:hAnsi="Calibri"/>
-          <w:b w:val="false"/>
-          <w:bCs w:val="false"/>
-          <w:sz w:val="24"/>
-          <w:u w:val="none"/>
+          <w:b/>
+          <w:bCs/>
+          <w:sz w:val="24"/>
+          <w:u w:val="single"/>
           <w:lang w:val="en-GB"/>
         </w:rPr>
       </w:r>
@@ -4471,6 +4325,47 @@
         </w:rPr>
         <w:t>This feature doesn’t seem to work very well on the simulation device in Android studio, but it works perfectly well on my own phone that I tested this app with. In the simulation, when the app is manually closed, music doesn’t start automatically, but on my own device it does, as it theoretically should, so I chalk it up to being a simulation issue.</w:t>
       </w:r>
+    </w:p>
+    <w:p>
+      <w:pPr>
+        <w:pStyle w:val="Normal"/>
+        <w:rPr>
+          <w:rFonts w:ascii="Calibri" w:hAnsi="Calibri"/>
+          <w:b w:val="false"/>
+          <w:bCs w:val="false"/>
+          <w:color w:val="auto"/>
+          <w:sz w:val="24"/>
+          <w:szCs w:val="24"/>
+          <w:u w:val="none"/>
+        </w:rPr>
+      </w:pPr>
+      <w:r>
+        <w:rPr>
+          <w:rFonts w:ascii="Calibri" w:hAnsi="Calibri"/>
+          <w:b w:val="false"/>
+          <w:bCs w:val="false"/>
+          <w:color w:val="auto"/>
+          <w:sz w:val="24"/>
+          <w:szCs w:val="24"/>
+          <w:u w:val="none"/>
+        </w:rPr>
+        <w:t xml:space="preserve">The song used is royalty free according to this license: </w:t>
+      </w:r>
+      <w:hyperlink r:id="rId4">
+        <w:r>
+          <w:rPr>
+            <w:rStyle w:val="Hyperlink"/>
+            <w:rFonts w:ascii="Calibri" w:hAnsi="Calibri"/>
+            <w:b w:val="false"/>
+            <w:bCs w:val="false"/>
+            <w:color w:val="auto"/>
+            <w:sz w:val="24"/>
+            <w:szCs w:val="24"/>
+            <w:u w:val="none"/>
+          </w:rPr>
+          <w:t>https://pixabay.com/service/license-summary/</w:t>
+        </w:r>
+      </w:hyperlink>
     </w:p>
     <w:p>
       <w:pPr>

</xml_diff>

<commit_message>
finished "about" page. links now redirect to email app, github repo and profile, and linkedin profile. They also have a nice clickable feedback
</commit_message>
<xml_diff>
--- a/ASSIGNMENT 1 DESCRIPTION AND CHECKLIST.docx
+++ b/ASSIGNMENT 1 DESCRIPTION AND CHECKLIST.docx
@@ -3944,6 +3944,108 @@
           </w:p>
         </w:tc>
       </w:tr>
+      <w:tr>
+        <w:trPr/>
+        <w:tc>
+          <w:tcPr>
+            <w:tcW w:w="4426" w:type="dxa"/>
+            <w:tcBorders>
+              <w:top w:val="nil"/>
+            </w:tcBorders>
+          </w:tcPr>
+          <w:p>
+            <w:pPr>
+              <w:pStyle w:val="ListParagraph"/>
+              <w:suppressAutoHyphens w:val="true"/>
+              <w:spacing w:before="0" w:after="0"/>
+              <w:ind w:left="0"/>
+              <w:contextualSpacing/>
+              <w:jc w:val="left"/>
+              <w:rPr>
+                <w:b/>
+                <w:bCs/>
+                <w:sz w:val="24"/>
+                <w:szCs w:val="24"/>
+              </w:rPr>
+            </w:pPr>
+            <w:r>
+              <w:rPr>
+                <w:b/>
+                <w:bCs/>
+                <w:kern w:val="0"/>
+                <w:sz w:val="24"/>
+                <w:szCs w:val="24"/>
+                <w:lang w:eastAsia="en-US" w:bidi="ar-SA"/>
+              </w:rPr>
+              <w:t>EXTRA DESIGN/IMPLEMENTATION FEATURES</w:t>
+            </w:r>
+          </w:p>
+        </w:tc>
+        <w:tc>
+          <w:tcPr>
+            <w:tcW w:w="4849" w:type="dxa"/>
+            <w:tcBorders>
+              <w:top w:val="nil"/>
+            </w:tcBorders>
+            <w:vAlign w:val="center"/>
+          </w:tcPr>
+          <w:p>
+            <w:pPr>
+              <w:pStyle w:val="ListParagraph"/>
+              <w:suppressAutoHyphens w:val="true"/>
+              <w:spacing w:before="0" w:after="0"/>
+              <w:ind w:left="0"/>
+              <w:contextualSpacing/>
+              <w:jc w:val="left"/>
+              <w:rPr>
+                <w:rFonts w:ascii="Calibri" w:hAnsi="Calibri" w:cs="Arial" w:asciiTheme="minorHAnsi" w:hAnsiTheme="minorHAnsi"/>
+                <w:sz w:val="24"/>
+                <w:lang w:val="en-GB"/>
+              </w:rPr>
+            </w:pPr>
+            <w:r>
+              <w:rPr>
+                <w:rFonts w:cs="Arial" w:ascii="Calibri" w:hAnsi="Calibri"/>
+                <w:sz w:val="24"/>
+                <w:lang w:val="en-GB"/>
+              </w:rPr>
+              <w:t>content_about.xml (feature #8)</w:t>
+            </w:r>
+          </w:p>
+        </w:tc>
+        <w:tc>
+          <w:tcPr>
+            <w:tcW w:w="4046" w:type="dxa"/>
+            <w:tcBorders>
+              <w:top w:val="nil"/>
+            </w:tcBorders>
+            <w:vAlign w:val="center"/>
+          </w:tcPr>
+          <w:p>
+            <w:pPr>
+              <w:pStyle w:val="ListParagraph"/>
+              <w:suppressAutoHyphens w:val="true"/>
+              <w:spacing w:before="0" w:after="0"/>
+              <w:ind w:left="0"/>
+              <w:contextualSpacing/>
+              <w:jc w:val="left"/>
+              <w:rPr>
+                <w:rFonts w:ascii="Calibri" w:hAnsi="Calibri" w:cs="Arial" w:asciiTheme="minorHAnsi" w:hAnsiTheme="minorHAnsi"/>
+                <w:sz w:val="24"/>
+                <w:lang w:val="en-GB"/>
+              </w:rPr>
+            </w:pPr>
+            <w:r>
+              <w:rPr>
+                <w:rFonts w:cs="Arial" w:ascii="Calibri" w:hAnsi="Calibri"/>
+                <w:sz w:val="24"/>
+                <w:lang w:val="en-GB"/>
+              </w:rPr>
+              <w:t>AboutActivity.java (feature #8)</w:t>
+            </w:r>
+          </w:p>
+        </w:tc>
+      </w:tr>
     </w:tbl>
     <w:p>
       <w:pPr>
@@ -4491,6 +4593,44 @@
           <w:u w:val="none"/>
         </w:rPr>
         <w:t xml:space="preserve"> Added a RadioGroup to the Settings activity that changes the app’s theme. This preference is also stored in storage and is persisted on app close and reopen.</w:t>
+      </w:r>
+    </w:p>
+    <w:p>
+      <w:pPr>
+        <w:pStyle w:val="Normal"/>
+        <w:rPr>
+          <w:rFonts w:ascii="Calibri" w:hAnsi="Calibri"/>
+          <w:b/>
+          <w:bCs/>
+          <w:color w:val="auto"/>
+          <w:sz w:val="24"/>
+          <w:szCs w:val="24"/>
+          <w:u w:val="single"/>
+        </w:rPr>
+      </w:pPr>
+      <w:r>
+        <w:rPr>
+          <w:rFonts w:ascii="Calibri" w:hAnsi="Calibri"/>
+          <w:b/>
+          <w:bCs/>
+          <w:color w:val="auto"/>
+          <w:sz w:val="24"/>
+          <w:szCs w:val="24"/>
+          <w:u w:val="single"/>
+        </w:rPr>
+        <w:t>8.</w:t>
+      </w:r>
+      <w:r>
+        <w:rPr>
+          <w:rFonts w:ascii="Calibri" w:hAnsi="Calibri"/>
+          <w:b w:val="false"/>
+          <w:bCs w:val="false"/>
+          <w:color w:val="auto"/>
+          <w:sz w:val="24"/>
+          <w:szCs w:val="24"/>
+          <w:u w:val="none"/>
+        </w:rPr>
+        <w:t xml:space="preserve"> Added an “about” screen with four clickable TextViews. The contact one opens the default emailing app and composes an email directed to my uni address. All the other ones below redirect to the app’s repository, my Github profile, and my LinkedIn profile, either in the default browser or in their respective apps. Unfortunately this feature doesn’t seem to work on emulated devices, but it works on my Huawei Nova 5 Pro flawlessly, and is the device I used for my demo.</w:t>
       </w:r>
     </w:p>
     <w:sectPr>

</xml_diff>

<commit_message>
small fixes: linkedin button in "about" page would only open default browser, now also opens app if available. Fixed a small issue where settings location for name storage was wrong, so name was asked every time the app was opened.
</commit_message>
<xml_diff>
--- a/ASSIGNMENT 1 DESCRIPTION AND CHECKLIST.docx
+++ b/ASSIGNMENT 1 DESCRIPTION AND CHECKLIST.docx
@@ -4083,6 +4083,25 @@
           <w:sz w:val="24"/>
           <w:lang w:val="en-GB"/>
         </w:rPr>
+      </w:r>
+    </w:p>
+    <w:p>
+      <w:pPr>
+        <w:pStyle w:val="Normal"/>
+        <w:rPr>
+          <w:rFonts w:ascii="Calibri" w:hAnsi="Calibri" w:cs="Arial" w:asciiTheme="minorHAnsi" w:hAnsiTheme="minorHAnsi"/>
+          <w:b/>
+          <w:sz w:val="24"/>
+          <w:lang w:val="en-GB"/>
+        </w:rPr>
+      </w:pPr>
+      <w:r>
+        <w:rPr>
+          <w:rFonts w:cs="Arial" w:ascii="Calibri" w:hAnsi="Calibri"/>
+          <w:b/>
+          <w:sz w:val="24"/>
+          <w:lang w:val="en-GB"/>
+        </w:rPr>
         <w:t>EXTRA FEATURES NOT PERTAINING AN .xml OR .java FILE/NOTES ON EXTRA FEATURES ABOVE (see checklist for feature number):</w:t>
       </w:r>
     </w:p>
@@ -4630,7 +4649,7 @@
           <w:szCs w:val="24"/>
           <w:u w:val="none"/>
         </w:rPr>
-        <w:t xml:space="preserve"> Added an “about” screen with four clickable TextViews. The contact one opens the default emailing app and composes an email directed to my uni address. All the other ones below redirect to the app’s repository, my Github profile, and my LinkedIn profile, either in the default browser or in their respective apps. Unfortunately this feature doesn’t seem to work on emulated devices, but it works on my Huawei Nova 5 Pro flawlessly, and is the device I used for my demo.</w:t>
+        <w:t xml:space="preserve"> Added an “about” screen with four functional TextViews (the rest of TextViews are also clickable and focusable, but don’t redirect to anything). The contact one opens the default emailing app and composes an email directed to my uni address. All the other ones below redirect to the app’s repository, my Github profile, and my LinkedIn profile, either in the default browser or in their respective apps. Unfortunately this feature doesn’t seem to work on emulated devices, but it works on my Huawei Nova 5 Pro flawlessly, and is the device I used for my demo.</w:t>
       </w:r>
     </w:p>
     <w:sectPr>

</xml_diff>